<commit_message>
docs: :memo: plan de gestion de las adquisiciones
</commit_message>
<xml_diff>
--- a/wip/semana 6/PLAN DE GESTION DE ADQUISICIONES_v1.0.docx
+++ b/wip/semana 6/PLAN DE GESTION DE ADQUISICIONES_v1.0.docx
@@ -1,6 +1,6 @@
 
 <file path=word/document.xml><?xml version="1.0" encoding="utf-8"?>
-<w:document xmlns:wpc="http://schemas.microsoft.com/office/word/2010/wordprocessingCanvas" xmlns:cx="http://schemas.microsoft.com/office/drawing/2014/chartex" xmlns:cx1="http://schemas.microsoft.com/office/drawing/2015/9/8/chartex" xmlns:cx2="http://schemas.microsoft.com/office/drawing/2015/10/21/chartex" xmlns:cx3="http://schemas.microsoft.com/office/drawing/2016/5/9/chartex" xmlns:cx4="http://schemas.microsoft.com/office/drawing/2016/5/10/chartex" xmlns:cx5="http://schemas.microsoft.com/office/drawing/2016/5/11/chartex" xmlns:cx6="http://schemas.microsoft.com/office/drawing/2016/5/12/chartex" xmlns:cx7="http://schemas.microsoft.com/office/drawing/2016/5/13/chartex" xmlns:cx8="http://schemas.microsoft.com/office/drawing/2016/5/14/chartex" xmlns:mc="http://schemas.openxmlformats.org/markup-compatibility/2006" xmlns:aink="http://schemas.microsoft.com/office/drawing/2016/ink" xmlns:am3d="http://schemas.microsoft.com/office/drawing/2017/model3d" xmlns:o="urn:schemas-microsoft-com:office:office" xmlns:oel="http://schemas.microsoft.com/office/2019/extlst" xmlns:r="http://schemas.openxmlformats.org/officeDocument/2006/relationships" xmlns:m="http://schemas.openxmlformats.org/officeDocument/2006/math" xmlns:v="urn:schemas-microsoft-com:vml" xmlns:wp14="http://schemas.microsoft.com/office/word/2010/wordprocessingDrawing" xmlns:wp="http://schemas.openxmlformats.org/drawingml/2006/wordprocessingDrawing" xmlns:w10="urn:schemas-microsoft-com:office:word" xmlns:w="http://schemas.openxmlformats.org/wordprocessingml/2006/main" xmlns:w14="http://schemas.microsoft.com/office/word/2010/wordml" xmlns:w15="http://schemas.microsoft.com/office/word/2012/wordml" xmlns:w16cex="http://schemas.microsoft.com/office/word/2018/wordml/cex" xmlns:w16cid="http://schemas.microsoft.com/office/word/2016/wordml/cid" xmlns:w16="http://schemas.microsoft.com/office/word/2018/wordml" xmlns:w16du="http://schemas.microsoft.com/office/word/2023/wordml/word16du" xmlns:w16sdtdh="http://schemas.microsoft.com/office/word/2020/wordml/sdtdatahash" xmlns:w16se="http://schemas.microsoft.com/office/word/2015/wordml/symex" xmlns:wpg="http://schemas.microsoft.com/office/word/2010/wordprocessingGroup" xmlns:wpi="http://schemas.microsoft.com/office/word/2010/wordprocessingInk" xmlns:wne="http://schemas.microsoft.com/office/word/2006/wordml" xmlns:wps="http://schemas.microsoft.com/office/word/2010/wordprocessingShape" mc:Ignorable="w14 w15 w16se w16cid w16 w16cex w16sdtdh w16du wp14">
+<w:document xmlns:wpc="http://schemas.microsoft.com/office/word/2010/wordprocessingCanvas" xmlns:cx="http://schemas.microsoft.com/office/drawing/2014/chartex" xmlns:cx1="http://schemas.microsoft.com/office/drawing/2015/9/8/chartex" xmlns:cx2="http://schemas.microsoft.com/office/drawing/2015/10/21/chartex" xmlns:cx3="http://schemas.microsoft.com/office/drawing/2016/5/9/chartex" xmlns:cx4="http://schemas.microsoft.com/office/drawing/2016/5/10/chartex" xmlns:cx5="http://schemas.microsoft.com/office/drawing/2016/5/11/chartex" xmlns:cx6="http://schemas.microsoft.com/office/drawing/2016/5/12/chartex" xmlns:cx7="http://schemas.microsoft.com/office/drawing/2016/5/13/chartex" xmlns:cx8="http://schemas.microsoft.com/office/drawing/2016/5/14/chartex" xmlns:mc="http://schemas.openxmlformats.org/markup-compatibility/2006" xmlns:aink="http://schemas.microsoft.com/office/drawing/2016/ink" xmlns:am3d="http://schemas.microsoft.com/office/drawing/2017/model3d" xmlns:o="urn:schemas-microsoft-com:office:office" xmlns:oel="http://schemas.microsoft.com/office/2019/extlst" xmlns:r="http://schemas.openxmlformats.org/officeDocument/2006/relationships" xmlns:m="http://schemas.openxmlformats.org/officeDocument/2006/math" xmlns:v="urn:schemas-microsoft-com:vml" xmlns:wp14="http://schemas.microsoft.com/office/word/2010/wordprocessingDrawing" xmlns:wp="http://schemas.openxmlformats.org/drawingml/2006/wordprocessingDrawing" xmlns:w10="urn:schemas-microsoft-com:office:word" xmlns:w="http://schemas.openxmlformats.org/wordprocessingml/2006/main" xmlns:w14="http://schemas.microsoft.com/office/word/2010/wordml" xmlns:w15="http://schemas.microsoft.com/office/word/2012/wordml" xmlns:w16cex="http://schemas.microsoft.com/office/word/2018/wordml/cex" xmlns:w16cid="http://schemas.microsoft.com/office/word/2016/wordml/cid" xmlns:w16="http://schemas.microsoft.com/office/word/2018/wordml" xmlns:w16du="http://schemas.microsoft.com/office/word/2023/wordml/word16du" xmlns:w16sdtdh="http://schemas.microsoft.com/office/word/2020/wordml/sdtdatahash" xmlns:w16sdtfl="http://schemas.microsoft.com/office/word/2024/wordml/sdtformatlock" xmlns:w16se="http://schemas.microsoft.com/office/word/2015/wordml/symex" xmlns:wpg="http://schemas.microsoft.com/office/word/2010/wordprocessingGroup" xmlns:wpi="http://schemas.microsoft.com/office/word/2010/wordprocessingInk" xmlns:wne="http://schemas.microsoft.com/office/word/2006/wordml" xmlns:wps="http://schemas.microsoft.com/office/word/2010/wordprocessingShape" mc:Ignorable="w14 w15 w16se w16cid w16 w16cex w16sdtdh w16sdtfl w16du wp14">
   <w:body>
     <w:p>
       <w:pPr>
@@ -47,7 +47,7 @@
         </w:tc>
         <w:tc>
           <w:tcPr>
-            <w:tcW w:w="5656" w:type="dxa"/>
+            <w:tcW w:w="3778" w:type="dxa"/>
             <w:vAlign w:val="center"/>
           </w:tcPr>
           <w:p>
@@ -58,20 +58,18 @@
                 <w:sz w:val="20"/>
               </w:rPr>
             </w:pPr>
-          </w:p>
-          <w:p>
-            <w:pPr>
-              <w:jc w:val="center"/>
+            <w:r>
               <w:rPr>
                 <w:b/>
                 <w:sz w:val="20"/>
               </w:rPr>
-            </w:pPr>
-          </w:p>
-        </w:tc>
-        <w:tc>
-          <w:tcPr>
-            <w:tcW w:w="1260" w:type="dxa"/>
+              <w:t>Orchid Cosmetics</w:t>
+            </w:r>
+          </w:p>
+        </w:tc>
+        <w:tc>
+          <w:tcPr>
+            <w:tcW w:w="1209" w:type="dxa"/>
             <w:shd w:val="clear" w:color="auto" w:fill="D9D9D9" w:themeFill="background1" w:themeFillShade="D9"/>
             <w:vAlign w:val="center"/>
           </w:tcPr>
@@ -94,7 +92,7 @@
         </w:tc>
         <w:tc>
           <w:tcPr>
-            <w:tcW w:w="2675" w:type="dxa"/>
+            <w:tcW w:w="1827" w:type="dxa"/>
             <w:vAlign w:val="center"/>
           </w:tcPr>
           <w:p>
@@ -105,6 +103,13 @@
                 <w:sz w:val="20"/>
               </w:rPr>
             </w:pPr>
+            <w:r>
+              <w:rPr>
+                <w:b/>
+                <w:sz w:val="20"/>
+              </w:rPr>
+              <w:t>2025-001</w:t>
+            </w:r>
           </w:p>
         </w:tc>
         <w:tc>
@@ -132,7 +137,7 @@
         </w:tc>
         <w:tc>
           <w:tcPr>
-            <w:tcW w:w="2424" w:type="dxa"/>
+            <w:tcW w:w="1663" w:type="dxa"/>
             <w:vAlign w:val="center"/>
           </w:tcPr>
           <w:p>
@@ -143,6 +148,13 @@
                 <w:sz w:val="20"/>
               </w:rPr>
             </w:pPr>
+            <w:r>
+              <w:rPr>
+                <w:b/>
+                <w:sz w:val="20"/>
+              </w:rPr>
+              <w:t>18-10-2025</w:t>
+            </w:r>
           </w:p>
         </w:tc>
       </w:tr>
@@ -160,19 +172,11 @@
           <w:b/>
         </w:rPr>
       </w:pPr>
-      <w:proofErr w:type="gramStart"/>
       <w:r>
         <w:rPr>
           <w:b/>
         </w:rPr>
-        <w:t>NORMAS Y PROCEDIMIENTOS A APLICAR</w:t>
-      </w:r>
-      <w:proofErr w:type="gramEnd"/>
-      <w:r>
-        <w:rPr>
-          <w:b/>
-        </w:rPr>
-        <w:t xml:space="preserve"> (FAE)</w:t>
+        <w:t>NORMAS Y PROCEDIMIENTOS A APLICAR (FAE)</w:t>
       </w:r>
     </w:p>
     <w:tbl>
@@ -204,6 +208,17 @@
                 <w:sz w:val="20"/>
               </w:rPr>
             </w:pPr>
+            <w:r>
+              <w:rPr>
+                <w:rFonts w:cstheme="minorHAnsi"/>
+                <w:i/>
+                <w:iCs/>
+                <w:color w:val="0070C0"/>
+                <w:sz w:val="20"/>
+                <w:lang w:val="es-ES"/>
+              </w:rPr>
+              <w:t>No procede</w:t>
+            </w:r>
           </w:p>
           <w:p>
             <w:pPr>
@@ -229,19 +244,11 @@
           <w:b/>
         </w:rPr>
       </w:pPr>
-      <w:proofErr w:type="gramStart"/>
       <w:r>
         <w:rPr>
           <w:b/>
         </w:rPr>
-        <w:t>DOCUMENTOS A UTILIZAR</w:t>
-      </w:r>
-      <w:proofErr w:type="gramEnd"/>
-      <w:r>
-        <w:rPr>
-          <w:b/>
-        </w:rPr>
-        <w:t xml:space="preserve"> (APO)</w:t>
+        <w:t>DOCUMENTOS A UTILIZAR (APO)</w:t>
       </w:r>
     </w:p>
     <w:tbl>
@@ -273,6 +280,17 @@
                 <w:sz w:val="20"/>
               </w:rPr>
             </w:pPr>
+            <w:r>
+              <w:rPr>
+                <w:rFonts w:cstheme="minorHAnsi"/>
+                <w:i/>
+                <w:iCs/>
+                <w:color w:val="0070C0"/>
+                <w:sz w:val="20"/>
+                <w:lang w:val="es-ES"/>
+              </w:rPr>
+              <w:t>No procede</w:t>
+            </w:r>
           </w:p>
           <w:p>
             <w:pPr>
@@ -313,8 +331,8 @@
       </w:tblPr>
       <w:tblGrid>
         <w:gridCol w:w="817"/>
-        <w:gridCol w:w="1276"/>
-        <w:gridCol w:w="2977"/>
+        <w:gridCol w:w="2126"/>
+        <w:gridCol w:w="2127"/>
         <w:gridCol w:w="5946"/>
       </w:tblGrid>
       <w:tr>
@@ -341,7 +359,7 @@
         </w:tc>
         <w:tc>
           <w:tcPr>
-            <w:tcW w:w="1276" w:type="dxa"/>
+            <w:tcW w:w="2126" w:type="dxa"/>
             <w:shd w:val="clear" w:color="auto" w:fill="D9D9D9" w:themeFill="background1" w:themeFillShade="D9"/>
           </w:tcPr>
           <w:p>
@@ -352,25 +370,17 @@
                 <w:b/>
               </w:rPr>
             </w:pPr>
-            <w:proofErr w:type="spellStart"/>
             <w:r>
               <w:rPr>
                 <w:b/>
               </w:rPr>
-              <w:t>EDT</w:t>
-            </w:r>
-            <w:proofErr w:type="spellEnd"/>
-            <w:r>
-              <w:rPr>
-                <w:b/>
-              </w:rPr>
-              <w:t xml:space="preserve"> #</w:t>
-            </w:r>
-          </w:p>
-        </w:tc>
-        <w:tc>
-          <w:tcPr>
-            <w:tcW w:w="2977" w:type="dxa"/>
+              <w:t>EDT #</w:t>
+            </w:r>
+          </w:p>
+        </w:tc>
+        <w:tc>
+          <w:tcPr>
+            <w:tcW w:w="2127" w:type="dxa"/>
             <w:shd w:val="clear" w:color="auto" w:fill="D9D9D9" w:themeFill="background1" w:themeFillShade="D9"/>
           </w:tcPr>
           <w:p>
@@ -420,27 +430,51 @@
             <w:pPr>
               <w:spacing w:before="120" w:after="120" w:afterAutospacing="0"/>
               <w:rPr>
-                <w:sz w:val="20"/>
-              </w:rPr>
-            </w:pPr>
-          </w:p>
-        </w:tc>
-        <w:tc>
-          <w:tcPr>
-            <w:tcW w:w="1276" w:type="dxa"/>
+                <w:rFonts w:cstheme="minorHAnsi"/>
+                <w:color w:val="0070C0"/>
+                <w:sz w:val="20"/>
+                <w:lang w:val="es-ES"/>
+              </w:rPr>
+            </w:pPr>
+            <w:r>
+              <w:rPr>
+                <w:rFonts w:cstheme="minorHAnsi"/>
+                <w:color w:val="0070C0"/>
+                <w:sz w:val="20"/>
+                <w:lang w:val="es-ES"/>
+              </w:rPr>
+              <w:t>1</w:t>
+            </w:r>
+          </w:p>
+        </w:tc>
+        <w:tc>
+          <w:tcPr>
+            <w:tcW w:w="2126" w:type="dxa"/>
           </w:tcPr>
           <w:p>
             <w:pPr>
               <w:spacing w:before="120" w:after="120" w:afterAutospacing="0"/>
               <w:rPr>
-                <w:sz w:val="20"/>
-              </w:rPr>
-            </w:pPr>
-          </w:p>
-        </w:tc>
-        <w:tc>
-          <w:tcPr>
-            <w:tcW w:w="2977" w:type="dxa"/>
+                <w:rFonts w:cstheme="minorHAnsi"/>
+                <w:color w:val="0070C0"/>
+                <w:sz w:val="20"/>
+                <w:lang w:val="es-ES"/>
+              </w:rPr>
+            </w:pPr>
+            <w:r>
+              <w:rPr>
+                <w:rFonts w:cstheme="minorHAnsi"/>
+                <w:color w:val="0070C0"/>
+                <w:sz w:val="20"/>
+                <w:lang w:val="es-ES"/>
+              </w:rPr>
+              <w:t>Orchid cosmetics</w:t>
+            </w:r>
+          </w:p>
+        </w:tc>
+        <w:tc>
+          <w:tcPr>
+            <w:tcW w:w="2127" w:type="dxa"/>
           </w:tcPr>
           <w:p>
             <w:pPr>
@@ -458,7 +492,7 @@
                 <w:sz w:val="20"/>
                 <w:lang w:val="es-ES"/>
               </w:rPr>
-              <w:t xml:space="preserve"> (si procede)</w:t>
+              <w:t>No procede</w:t>
             </w:r>
           </w:p>
         </w:tc>
@@ -470,225 +504,21 @@
             <w:pPr>
               <w:spacing w:before="120" w:after="120" w:afterAutospacing="0"/>
               <w:rPr>
-                <w:sz w:val="20"/>
-              </w:rPr>
-            </w:pPr>
-          </w:p>
-        </w:tc>
-      </w:tr>
-      <w:tr>
-        <w:tc>
-          <w:tcPr>
-            <w:tcW w:w="817" w:type="dxa"/>
-          </w:tcPr>
-          <w:p>
-            <w:pPr>
-              <w:spacing w:before="120" w:after="120" w:afterAutospacing="0"/>
-              <w:rPr>
-                <w:sz w:val="20"/>
-              </w:rPr>
-            </w:pPr>
-          </w:p>
-        </w:tc>
-        <w:tc>
-          <w:tcPr>
-            <w:tcW w:w="1276" w:type="dxa"/>
-          </w:tcPr>
-          <w:p>
-            <w:pPr>
-              <w:spacing w:before="120" w:after="120" w:afterAutospacing="0"/>
-              <w:rPr>
-                <w:sz w:val="20"/>
-              </w:rPr>
-            </w:pPr>
-          </w:p>
-        </w:tc>
-        <w:tc>
-          <w:tcPr>
-            <w:tcW w:w="2977" w:type="dxa"/>
-          </w:tcPr>
-          <w:p>
-            <w:pPr>
-              <w:spacing w:before="120" w:after="120" w:afterAutospacing="0"/>
-              <w:rPr>
-                <w:sz w:val="20"/>
-              </w:rPr>
-            </w:pPr>
-          </w:p>
-        </w:tc>
-        <w:tc>
-          <w:tcPr>
-            <w:tcW w:w="5946" w:type="dxa"/>
-          </w:tcPr>
-          <w:p>
-            <w:pPr>
-              <w:spacing w:before="120" w:after="120" w:afterAutospacing="0"/>
-              <w:rPr>
-                <w:sz w:val="20"/>
-              </w:rPr>
-            </w:pPr>
-          </w:p>
-        </w:tc>
-      </w:tr>
-      <w:tr>
-        <w:tc>
-          <w:tcPr>
-            <w:tcW w:w="817" w:type="dxa"/>
-          </w:tcPr>
-          <w:p>
-            <w:pPr>
-              <w:spacing w:before="120" w:after="120" w:afterAutospacing="0"/>
-              <w:rPr>
-                <w:sz w:val="20"/>
-              </w:rPr>
-            </w:pPr>
-          </w:p>
-        </w:tc>
-        <w:tc>
-          <w:tcPr>
-            <w:tcW w:w="1276" w:type="dxa"/>
-          </w:tcPr>
-          <w:p>
-            <w:pPr>
-              <w:spacing w:before="120" w:after="120" w:afterAutospacing="0"/>
-              <w:rPr>
-                <w:sz w:val="20"/>
-              </w:rPr>
-            </w:pPr>
-          </w:p>
-        </w:tc>
-        <w:tc>
-          <w:tcPr>
-            <w:tcW w:w="2977" w:type="dxa"/>
-          </w:tcPr>
-          <w:p>
-            <w:pPr>
-              <w:spacing w:before="120" w:after="120" w:afterAutospacing="0"/>
-              <w:rPr>
-                <w:sz w:val="20"/>
-              </w:rPr>
-            </w:pPr>
-          </w:p>
-        </w:tc>
-        <w:tc>
-          <w:tcPr>
-            <w:tcW w:w="5946" w:type="dxa"/>
-          </w:tcPr>
-          <w:p>
-            <w:pPr>
-              <w:spacing w:before="120" w:after="120" w:afterAutospacing="0"/>
-              <w:rPr>
-                <w:sz w:val="20"/>
-              </w:rPr>
-            </w:pPr>
-          </w:p>
-        </w:tc>
-      </w:tr>
-      <w:tr>
-        <w:tc>
-          <w:tcPr>
-            <w:tcW w:w="817" w:type="dxa"/>
-          </w:tcPr>
-          <w:p>
-            <w:pPr>
-              <w:spacing w:before="120" w:after="120" w:afterAutospacing="0"/>
-              <w:rPr>
-                <w:sz w:val="20"/>
-              </w:rPr>
-            </w:pPr>
-          </w:p>
-        </w:tc>
-        <w:tc>
-          <w:tcPr>
-            <w:tcW w:w="1276" w:type="dxa"/>
-          </w:tcPr>
-          <w:p>
-            <w:pPr>
-              <w:spacing w:before="120" w:after="120" w:afterAutospacing="0"/>
-              <w:rPr>
-                <w:sz w:val="20"/>
-              </w:rPr>
-            </w:pPr>
-          </w:p>
-        </w:tc>
-        <w:tc>
-          <w:tcPr>
-            <w:tcW w:w="2977" w:type="dxa"/>
-          </w:tcPr>
-          <w:p>
-            <w:pPr>
-              <w:spacing w:before="120" w:after="120" w:afterAutospacing="0"/>
-              <w:rPr>
-                <w:sz w:val="20"/>
-              </w:rPr>
-            </w:pPr>
-          </w:p>
-        </w:tc>
-        <w:tc>
-          <w:tcPr>
-            <w:tcW w:w="5946" w:type="dxa"/>
-          </w:tcPr>
-          <w:p>
-            <w:pPr>
-              <w:spacing w:before="120" w:after="120" w:afterAutospacing="0"/>
-              <w:rPr>
-                <w:sz w:val="20"/>
-              </w:rPr>
-            </w:pPr>
-          </w:p>
-        </w:tc>
-      </w:tr>
-      <w:tr>
-        <w:tc>
-          <w:tcPr>
-            <w:tcW w:w="817" w:type="dxa"/>
-          </w:tcPr>
-          <w:p>
-            <w:pPr>
-              <w:spacing w:before="120" w:after="120" w:afterAutospacing="0"/>
-              <w:rPr>
-                <w:sz w:val="20"/>
-              </w:rPr>
-            </w:pPr>
-          </w:p>
-        </w:tc>
-        <w:tc>
-          <w:tcPr>
-            <w:tcW w:w="1276" w:type="dxa"/>
-          </w:tcPr>
-          <w:p>
-            <w:pPr>
-              <w:spacing w:before="120" w:after="120" w:afterAutospacing="0"/>
-              <w:rPr>
-                <w:sz w:val="20"/>
-              </w:rPr>
-            </w:pPr>
-          </w:p>
-        </w:tc>
-        <w:tc>
-          <w:tcPr>
-            <w:tcW w:w="2977" w:type="dxa"/>
-          </w:tcPr>
-          <w:p>
-            <w:pPr>
-              <w:spacing w:before="120" w:after="120" w:afterAutospacing="0"/>
-              <w:rPr>
-                <w:sz w:val="20"/>
-              </w:rPr>
-            </w:pPr>
-          </w:p>
-        </w:tc>
-        <w:tc>
-          <w:tcPr>
-            <w:tcW w:w="5946" w:type="dxa"/>
-          </w:tcPr>
-          <w:p>
-            <w:pPr>
-              <w:spacing w:before="120" w:after="120" w:afterAutospacing="0"/>
-              <w:rPr>
-                <w:sz w:val="20"/>
-              </w:rPr>
-            </w:pPr>
+                <w:rFonts w:cstheme="minorHAnsi"/>
+                <w:color w:val="0070C0"/>
+                <w:sz w:val="20"/>
+                <w:lang w:val="es-ES"/>
+              </w:rPr>
+            </w:pPr>
+            <w:r>
+              <w:rPr>
+                <w:rFonts w:cstheme="minorHAnsi"/>
+                <w:color w:val="0070C0"/>
+                <w:sz w:val="20"/>
+                <w:lang w:val="es-ES"/>
+              </w:rPr>
+              <w:t xml:space="preserve">Equipo de trabajo </w:t>
+            </w:r>
           </w:p>
         </w:tc>
       </w:tr>
@@ -732,24 +562,57 @@
             <w:pPr>
               <w:spacing w:afterAutospacing="0"/>
               <w:jc w:val="both"/>
-            </w:pPr>
+              <w:rPr>
+                <w:rFonts w:cstheme="minorHAnsi"/>
+                <w:color w:val="0070C0"/>
+                <w:sz w:val="20"/>
+                <w:lang w:val="es-ES"/>
+              </w:rPr>
+            </w:pPr>
+            <w:r>
+              <w:rPr>
+                <w:rFonts w:cstheme="minorHAnsi"/>
+                <w:color w:val="0070C0"/>
+                <w:sz w:val="20"/>
+                <w:lang w:val="es-ES"/>
+              </w:rPr>
+              <w:t>El equipo de trabajo se adquirirá a partir del día 31 de octubre.</w:t>
+            </w:r>
           </w:p>
           <w:p>
             <w:pPr>
               <w:spacing w:afterAutospacing="0"/>
               <w:jc w:val="both"/>
+              <w:rPr>
+                <w:rFonts w:cstheme="minorHAnsi"/>
+                <w:color w:val="0070C0"/>
+                <w:sz w:val="20"/>
+                <w:lang w:val="es-ES"/>
+              </w:rPr>
             </w:pPr>
           </w:p>
           <w:p>
             <w:pPr>
               <w:spacing w:afterAutospacing="0"/>
               <w:jc w:val="both"/>
+              <w:rPr>
+                <w:rFonts w:cstheme="minorHAnsi"/>
+                <w:color w:val="0070C0"/>
+                <w:sz w:val="20"/>
+                <w:lang w:val="es-ES"/>
+              </w:rPr>
             </w:pPr>
           </w:p>
           <w:p>
             <w:pPr>
               <w:spacing w:afterAutospacing="0"/>
               <w:jc w:val="both"/>
+              <w:rPr>
+                <w:rFonts w:cstheme="minorHAnsi"/>
+                <w:color w:val="0070C0"/>
+                <w:sz w:val="20"/>
+                <w:lang w:val="es-ES"/>
+              </w:rPr>
             </w:pPr>
           </w:p>
         </w:tc>
@@ -773,19 +636,7 @@
         <w:rPr>
           <w:b/>
         </w:rPr>
-        <w:t xml:space="preserve">SUPUESTOS </w:t>
-      </w:r>
-      <w:r>
-        <w:rPr>
-          <w:b/>
-        </w:rPr>
-        <w:t xml:space="preserve">Y RESTRICCIONES </w:t>
-      </w:r>
-      <w:r>
-        <w:rPr>
-          <w:b/>
-        </w:rPr>
-        <w:t>PARA LAS ADQUISICIONES</w:t>
+        <w:t>SUPUESTOS Y RESTRICCIONES PARA LAS ADQUISICIONES</w:t>
       </w:r>
     </w:p>
     <w:tbl>
@@ -809,14 +660,15 @@
                 <w:sz w:val="20"/>
               </w:rPr>
             </w:pPr>
-          </w:p>
-          <w:p>
-            <w:pPr>
-              <w:spacing w:afterAutospacing="0"/>
-              <w:rPr>
-                <w:sz w:val="20"/>
-              </w:rPr>
-            </w:pPr>
+            <w:r>
+              <w:rPr>
+                <w:rFonts w:cstheme="minorHAnsi"/>
+                <w:color w:val="0070C0"/>
+                <w:sz w:val="20"/>
+                <w:lang w:val="es-ES"/>
+              </w:rPr>
+              <w:t>La adquisición del equipo de trabajo del equipo de trabajo no podrá realizarse a partir del día 3 de noviembre.</w:t>
+            </w:r>
           </w:p>
           <w:p>
             <w:pPr>
@@ -853,6 +705,41 @@
         </w:tc>
       </w:tr>
     </w:tbl>
+    <w:p>
+      <w:pPr>
+        <w:spacing w:after="0" w:afterAutospacing="0"/>
+      </w:pPr>
+    </w:p>
+    <w:p>
+      <w:pPr>
+        <w:spacing w:after="0" w:afterAutospacing="0"/>
+      </w:pPr>
+    </w:p>
+    <w:p>
+      <w:pPr>
+        <w:spacing w:after="0" w:afterAutospacing="0"/>
+      </w:pPr>
+    </w:p>
+    <w:p>
+      <w:pPr>
+        <w:spacing w:after="0" w:afterAutospacing="0"/>
+      </w:pPr>
+    </w:p>
+    <w:p>
+      <w:pPr>
+        <w:spacing w:after="0" w:afterAutospacing="0"/>
+      </w:pPr>
+    </w:p>
+    <w:p>
+      <w:pPr>
+        <w:spacing w:after="0" w:afterAutospacing="0"/>
+      </w:pPr>
+    </w:p>
+    <w:p>
+      <w:pPr>
+        <w:spacing w:after="0" w:afterAutospacing="0"/>
+      </w:pPr>
+    </w:p>
     <w:p>
       <w:pPr>
         <w:spacing w:after="0" w:afterAutospacing="0"/>
@@ -905,6 +792,7 @@
         <w:rPr>
           <w:b/>
         </w:rPr>
+        <w:lastRenderedPageBreak/>
         <w:t xml:space="preserve">POR CADA </w:t>
       </w:r>
       <w:r>
@@ -927,13 +815,16 @@
         <w:tblLook w:val="04A0" w:firstRow="1" w:lastRow="0" w:firstColumn="1" w:lastColumn="0" w:noHBand="0" w:noVBand="1"/>
       </w:tblPr>
       <w:tblGrid>
-        <w:gridCol w:w="1617"/>
-        <w:gridCol w:w="9333"/>
+        <w:gridCol w:w="1809"/>
+        <w:gridCol w:w="9141"/>
       </w:tblGrid>
       <w:tr>
-        <w:tc>
-          <w:tcPr>
-            <w:tcW w:w="1617" w:type="dxa"/>
+        <w:trPr>
+          <w:trHeight w:val="380"/>
+        </w:trPr>
+        <w:tc>
+          <w:tcPr>
+            <w:tcW w:w="1809" w:type="dxa"/>
             <w:shd w:val="clear" w:color="auto" w:fill="D9D9D9" w:themeFill="background1" w:themeFillShade="D9"/>
           </w:tcPr>
           <w:p>
@@ -953,7 +844,7 @@
         </w:tc>
         <w:tc>
           <w:tcPr>
-            <w:tcW w:w="9333" w:type="dxa"/>
+            <w:tcW w:w="9141" w:type="dxa"/>
           </w:tcPr>
           <w:p>
             <w:pPr>
@@ -967,13 +858,22 @@
                 <w:lang w:val="es-ES"/>
               </w:rPr>
             </w:pPr>
+            <w:r>
+              <w:rPr>
+                <w:rFonts w:cstheme="minorHAnsi"/>
+                <w:color w:val="0070C0"/>
+                <w:sz w:val="20"/>
+                <w:lang w:val="es-ES"/>
+              </w:rPr>
+              <w:t>1</w:t>
+            </w:r>
           </w:p>
         </w:tc>
       </w:tr>
       <w:tr>
         <w:tc>
           <w:tcPr>
-            <w:tcW w:w="1617" w:type="dxa"/>
+            <w:tcW w:w="1809" w:type="dxa"/>
             <w:shd w:val="clear" w:color="auto" w:fill="D9D9D9" w:themeFill="background1" w:themeFillShade="D9"/>
           </w:tcPr>
           <w:p>
@@ -993,7 +893,7 @@
         </w:tc>
         <w:tc>
           <w:tcPr>
-            <w:tcW w:w="9333" w:type="dxa"/>
+            <w:tcW w:w="9141" w:type="dxa"/>
           </w:tcPr>
           <w:p>
             <w:pPr>
@@ -1007,13 +907,22 @@
                 <w:lang w:val="es-ES"/>
               </w:rPr>
             </w:pPr>
+            <w:r>
+              <w:rPr>
+                <w:rFonts w:cstheme="minorHAnsi"/>
+                <w:color w:val="0070C0"/>
+                <w:sz w:val="20"/>
+                <w:lang w:val="es-ES"/>
+              </w:rPr>
+              <w:t>Equipo de trabajo</w:t>
+            </w:r>
           </w:p>
         </w:tc>
       </w:tr>
       <w:tr>
         <w:tc>
           <w:tcPr>
-            <w:tcW w:w="1617" w:type="dxa"/>
+            <w:tcW w:w="1809" w:type="dxa"/>
             <w:shd w:val="clear" w:color="auto" w:fill="D9D9D9" w:themeFill="background1" w:themeFillShade="D9"/>
           </w:tcPr>
           <w:p>
@@ -1033,7 +942,7 @@
         </w:tc>
         <w:tc>
           <w:tcPr>
-            <w:tcW w:w="9333" w:type="dxa"/>
+            <w:tcW w:w="9141" w:type="dxa"/>
           </w:tcPr>
           <w:p>
             <w:pPr>
@@ -1047,13 +956,53 @@
                 <w:lang w:val="es-ES"/>
               </w:rPr>
             </w:pPr>
+            <w:r>
+              <w:rPr>
+                <w:rFonts w:cstheme="minorHAnsi"/>
+                <w:i/>
+                <w:iCs/>
+                <w:color w:val="0070C0"/>
+                <w:sz w:val="20"/>
+              </w:rPr>
+              <w:t>Se requiere la contratación temporal de personal especializado en desarrollo de software y soporte técnico para reforzar el equipo interno del proyecto.</w:t>
+            </w:r>
+            <w:r>
+              <w:rPr>
+                <w:rFonts w:cstheme="minorHAnsi"/>
+                <w:i/>
+                <w:iCs/>
+                <w:color w:val="0070C0"/>
+                <w:sz w:val="20"/>
+              </w:rPr>
+              <w:t xml:space="preserve"> </w:t>
+            </w:r>
+            <w:r>
+              <w:rPr>
+                <w:rFonts w:cstheme="minorHAnsi"/>
+                <w:i/>
+                <w:iCs/>
+                <w:color w:val="0070C0"/>
+                <w:sz w:val="20"/>
+              </w:rPr>
+              <w:t>Las tareas incluyen diseño, implementación y pruebas de módulos del sistema</w:t>
+            </w:r>
+            <w:r>
+              <w:rPr>
+                <w:rFonts w:cstheme="minorHAnsi"/>
+                <w:i/>
+                <w:iCs/>
+                <w:color w:val="0070C0"/>
+                <w:sz w:val="20"/>
+              </w:rPr>
+              <w:t>.</w:t>
+            </w:r>
           </w:p>
         </w:tc>
       </w:tr>
       <w:tr>
         <w:tc>
           <w:tcPr>
-            <w:tcW w:w="1617" w:type="dxa"/>
+            <w:tcW w:w="1809" w:type="dxa"/>
             <w:shd w:val="clear" w:color="auto" w:fill="D9D9D9" w:themeFill="background1" w:themeFillShade="D9"/>
           </w:tcPr>
           <w:p>
@@ -1079,7 +1028,7 @@
         </w:tc>
         <w:tc>
           <w:tcPr>
-            <w:tcW w:w="9333" w:type="dxa"/>
+            <w:tcW w:w="9141" w:type="dxa"/>
           </w:tcPr>
           <w:p>
             <w:pPr>
@@ -1093,13 +1042,48 @@
                 <w:lang w:val="es-ES"/>
               </w:rPr>
             </w:pPr>
+            <w:r>
+              <w:rPr>
+                <w:rFonts w:cstheme="minorHAnsi"/>
+                <w:i/>
+                <w:iCs/>
+                <w:color w:val="0070C0"/>
+                <w:sz w:val="20"/>
+                <w:lang w:val="es-ES"/>
+              </w:rPr>
+              <w:t xml:space="preserve">  Publicación de convocatoria y solicitud de propuestas (RFP) a proveedores de servicios tecnológicos.</w:t>
+            </w:r>
+          </w:p>
+          <w:p>
+            <w:pPr>
+              <w:spacing w:before="120" w:after="120" w:afterAutospacing="0"/>
+              <w:rPr>
+                <w:rFonts w:cstheme="minorHAnsi"/>
+                <w:i/>
+                <w:iCs/>
+                <w:color w:val="0070C0"/>
+                <w:sz w:val="20"/>
+                <w:lang w:val="es-ES"/>
+              </w:rPr>
+            </w:pPr>
+            <w:r>
+              <w:rPr>
+                <w:rFonts w:cstheme="minorHAnsi"/>
+                <w:i/>
+                <w:iCs/>
+                <w:color w:val="0070C0"/>
+                <w:sz w:val="20"/>
+                <w:lang w:val="es-ES"/>
+              </w:rPr>
+              <w:t xml:space="preserve">  Evaluación de las propuestas recibidas en base a criterios de coste, experiencia técnica y disponibilidad</w:t>
+            </w:r>
           </w:p>
         </w:tc>
       </w:tr>
       <w:tr>
         <w:tc>
           <w:tcPr>
-            <w:tcW w:w="1617" w:type="dxa"/>
+            <w:tcW w:w="1809" w:type="dxa"/>
             <w:shd w:val="clear" w:color="auto" w:fill="D9D9D9" w:themeFill="background1" w:themeFillShade="D9"/>
           </w:tcPr>
           <w:p>
@@ -1119,7 +1103,7 @@
         </w:tc>
         <w:tc>
           <w:tcPr>
-            <w:tcW w:w="9333" w:type="dxa"/>
+            <w:tcW w:w="9141" w:type="dxa"/>
           </w:tcPr>
           <w:p>
             <w:pPr>
@@ -1133,13 +1117,24 @@
                 <w:lang w:val="es-ES"/>
               </w:rPr>
             </w:pPr>
+            <w:r>
+              <w:rPr>
+                <w:rFonts w:cstheme="minorHAnsi"/>
+                <w:i/>
+                <w:iCs/>
+                <w:color w:val="0070C0"/>
+                <w:sz w:val="20"/>
+                <w:lang w:val="es-ES"/>
+              </w:rPr>
+              <w:t>No aplica.</w:t>
+            </w:r>
           </w:p>
         </w:tc>
       </w:tr>
       <w:tr>
         <w:tc>
           <w:tcPr>
-            <w:tcW w:w="1617" w:type="dxa"/>
+            <w:tcW w:w="1809" w:type="dxa"/>
             <w:shd w:val="clear" w:color="auto" w:fill="D9D9D9" w:themeFill="background1" w:themeFillShade="D9"/>
           </w:tcPr>
           <w:p>
@@ -1159,7 +1154,7 @@
         </w:tc>
         <w:tc>
           <w:tcPr>
-            <w:tcW w:w="9333" w:type="dxa"/>
+            <w:tcW w:w="9141" w:type="dxa"/>
           </w:tcPr>
           <w:p>
             <w:pPr>
@@ -1173,13 +1168,33 @@
                 <w:lang w:val="es-ES"/>
               </w:rPr>
             </w:pPr>
+            <w:r>
+              <w:rPr>
+                <w:rFonts w:cstheme="minorHAnsi"/>
+                <w:i/>
+                <w:iCs/>
+                <w:color w:val="0070C0"/>
+                <w:sz w:val="20"/>
+              </w:rPr>
+              <w:t>Tempora</w:t>
+            </w:r>
+            <w:r>
+              <w:rPr>
+                <w:rFonts w:cstheme="minorHAnsi"/>
+                <w:i/>
+                <w:iCs/>
+                <w:color w:val="0070C0"/>
+                <w:sz w:val="20"/>
+              </w:rPr>
+              <w:t>l.</w:t>
+            </w:r>
           </w:p>
         </w:tc>
       </w:tr>
       <w:tr>
         <w:tc>
           <w:tcPr>
-            <w:tcW w:w="1617" w:type="dxa"/>
+            <w:tcW w:w="1809" w:type="dxa"/>
             <w:shd w:val="clear" w:color="auto" w:fill="D9D9D9" w:themeFill="background1" w:themeFillShade="D9"/>
           </w:tcPr>
           <w:p>
@@ -1199,7 +1214,7 @@
         </w:tc>
         <w:tc>
           <w:tcPr>
-            <w:tcW w:w="9333" w:type="dxa"/>
+            <w:tcW w:w="9141" w:type="dxa"/>
           </w:tcPr>
           <w:p>
             <w:pPr>
@@ -1213,13 +1228,34 @@
                 <w:lang w:val="es-ES"/>
               </w:rPr>
             </w:pPr>
+            <w:r>
+              <w:rPr>
+                <w:rFonts w:cstheme="minorHAnsi"/>
+                <w:i/>
+                <w:iCs/>
+                <w:color w:val="0070C0"/>
+                <w:sz w:val="20"/>
+              </w:rPr>
+              <w:t>Reuniones de seguimiento semanales para evaluar el progreso y la calidad de las tareas realizadas.</w:t>
+            </w:r>
+            <w:r>
+              <w:rPr>
+                <w:rFonts w:cstheme="minorHAnsi"/>
+                <w:i/>
+                <w:iCs/>
+                <w:color w:val="0070C0"/>
+                <w:sz w:val="20"/>
+              </w:rPr>
+              <w:br/>
+              <w:t>Revisión de cumplimiento de entregables y tiempos de respuesta.</w:t>
+            </w:r>
           </w:p>
         </w:tc>
       </w:tr>
       <w:tr>
         <w:tc>
           <w:tcPr>
-            <w:tcW w:w="1617" w:type="dxa"/>
+            <w:tcW w:w="1809" w:type="dxa"/>
             <w:shd w:val="clear" w:color="auto" w:fill="D9D9D9" w:themeFill="background1" w:themeFillShade="D9"/>
           </w:tcPr>
           <w:p>
@@ -1239,7 +1275,7 @@
         </w:tc>
         <w:tc>
           <w:tcPr>
-            <w:tcW w:w="9333" w:type="dxa"/>
+            <w:tcW w:w="9141" w:type="dxa"/>
           </w:tcPr>
           <w:p>
             <w:pPr>
@@ -1253,13 +1289,48 @@
                 <w:lang w:val="es-ES"/>
               </w:rPr>
             </w:pPr>
+            <w:r>
+              <w:rPr>
+                <w:rFonts w:cstheme="minorHAnsi"/>
+                <w:i/>
+                <w:iCs/>
+                <w:color w:val="0070C0"/>
+                <w:sz w:val="20"/>
+                <w:lang w:val="es-ES"/>
+              </w:rPr>
+              <w:t xml:space="preserve"> Revisión del código y documentación técnica.</w:t>
+            </w:r>
+          </w:p>
+          <w:p>
+            <w:pPr>
+              <w:spacing w:before="120" w:after="120" w:afterAutospacing="0"/>
+              <w:rPr>
+                <w:rFonts w:cstheme="minorHAnsi"/>
+                <w:i/>
+                <w:iCs/>
+                <w:color w:val="0070C0"/>
+                <w:sz w:val="20"/>
+                <w:lang w:val="es-ES"/>
+              </w:rPr>
+            </w:pPr>
+            <w:r>
+              <w:rPr>
+                <w:rFonts w:cstheme="minorHAnsi"/>
+                <w:i/>
+                <w:iCs/>
+                <w:color w:val="0070C0"/>
+                <w:sz w:val="20"/>
+                <w:lang w:val="es-ES"/>
+              </w:rPr>
+              <w:t xml:space="preserve"> Pruebas unitarias y de integración automatizadas.</w:t>
+            </w:r>
           </w:p>
         </w:tc>
       </w:tr>
       <w:tr>
         <w:tc>
           <w:tcPr>
-            <w:tcW w:w="1617" w:type="dxa"/>
+            <w:tcW w:w="1809" w:type="dxa"/>
             <w:shd w:val="clear" w:color="auto" w:fill="D9D9D9" w:themeFill="background1" w:themeFillShade="D9"/>
           </w:tcPr>
           <w:p>
@@ -1279,7 +1350,7 @@
         </w:tc>
         <w:tc>
           <w:tcPr>
-            <w:tcW w:w="9333" w:type="dxa"/>
+            <w:tcW w:w="9141" w:type="dxa"/>
           </w:tcPr>
           <w:p>
             <w:pPr>
@@ -1293,6 +1364,17 @@
                 <w:lang w:val="es-ES"/>
               </w:rPr>
             </w:pPr>
+            <w:r>
+              <w:rPr>
+                <w:rFonts w:cstheme="minorHAnsi"/>
+                <w:i/>
+                <w:iCs/>
+                <w:color w:val="0070C0"/>
+                <w:sz w:val="20"/>
+                <w:lang w:val="es-ES"/>
+              </w:rPr>
+              <w:t>Director del proyecto</w:t>
+            </w:r>
           </w:p>
         </w:tc>
       </w:tr>
@@ -1380,9 +1462,21 @@
             <w:pPr>
               <w:spacing w:before="120" w:after="120" w:afterAutospacing="0"/>
               <w:rPr>
-                <w:sz w:val="20"/>
-              </w:rPr>
-            </w:pPr>
+                <w:rFonts w:cstheme="minorHAnsi"/>
+                <w:color w:val="0070C0"/>
+                <w:sz w:val="20"/>
+                <w:lang w:val="es-ES"/>
+              </w:rPr>
+            </w:pPr>
+            <w:r>
+              <w:rPr>
+                <w:rFonts w:cstheme="minorHAnsi"/>
+                <w:color w:val="0070C0"/>
+                <w:sz w:val="20"/>
+                <w:lang w:val="es-ES"/>
+              </w:rPr>
+              <w:t>Precio ofertado</w:t>
+            </w:r>
           </w:p>
         </w:tc>
         <w:tc>
@@ -1403,6 +1497,13 @@
                 <w:b/>
                 <w:sz w:val="20"/>
               </w:rPr>
+              <w:t>25</w:t>
+            </w:r>
+            <w:r>
+              <w:rPr>
+                <w:b/>
+                <w:sz w:val="20"/>
+              </w:rPr>
               <w:t>%</w:t>
             </w:r>
           </w:p>
@@ -1417,9 +1518,21 @@
             <w:pPr>
               <w:spacing w:before="120" w:after="120" w:afterAutospacing="0"/>
               <w:rPr>
-                <w:sz w:val="20"/>
-              </w:rPr>
-            </w:pPr>
+                <w:rFonts w:cstheme="minorHAnsi"/>
+                <w:color w:val="0070C0"/>
+                <w:sz w:val="20"/>
+                <w:lang w:val="es-ES"/>
+              </w:rPr>
+            </w:pPr>
+            <w:r>
+              <w:rPr>
+                <w:rFonts w:cstheme="minorHAnsi"/>
+                <w:color w:val="0070C0"/>
+                <w:sz w:val="20"/>
+                <w:lang w:val="es-ES"/>
+              </w:rPr>
+              <w:t>Disponibilidad de recursos propios</w:t>
+            </w:r>
           </w:p>
         </w:tc>
         <w:tc>
@@ -1440,6 +1553,13 @@
                 <w:b/>
                 <w:sz w:val="20"/>
               </w:rPr>
+              <w:t>15</w:t>
+            </w:r>
+            <w:r>
+              <w:rPr>
+                <w:b/>
+                <w:sz w:val="20"/>
+              </w:rPr>
               <w:t>%</w:t>
             </w:r>
           </w:p>
@@ -1454,9 +1574,21 @@
             <w:pPr>
               <w:spacing w:before="120" w:after="120" w:afterAutospacing="0"/>
               <w:rPr>
-                <w:sz w:val="20"/>
-              </w:rPr>
-            </w:pPr>
+                <w:rFonts w:cstheme="minorHAnsi"/>
+                <w:color w:val="0070C0"/>
+                <w:sz w:val="20"/>
+                <w:lang w:val="es-ES"/>
+              </w:rPr>
+            </w:pPr>
+            <w:r>
+              <w:rPr>
+                <w:rFonts w:cstheme="minorHAnsi"/>
+                <w:color w:val="0070C0"/>
+                <w:sz w:val="20"/>
+                <w:lang w:val="es-ES"/>
+              </w:rPr>
+              <w:t>Experiencia</w:t>
+            </w:r>
           </w:p>
         </w:tc>
         <w:tc>
@@ -1477,38 +1609,8 @@
                 <w:b/>
                 <w:sz w:val="20"/>
               </w:rPr>
-              <w:t>%</w:t>
-            </w:r>
-          </w:p>
-        </w:tc>
-      </w:tr>
-      <w:tr>
-        <w:tc>
-          <w:tcPr>
-            <w:tcW w:w="9018" w:type="dxa"/>
-          </w:tcPr>
-          <w:p>
-            <w:pPr>
-              <w:spacing w:before="120" w:after="120" w:afterAutospacing="0"/>
-              <w:rPr>
-                <w:sz w:val="20"/>
-              </w:rPr>
-            </w:pPr>
-          </w:p>
-        </w:tc>
-        <w:tc>
-          <w:tcPr>
-            <w:tcW w:w="1922" w:type="dxa"/>
-          </w:tcPr>
-          <w:p>
-            <w:pPr>
-              <w:spacing w:before="120" w:after="120" w:afterAutospacing="0"/>
-              <w:jc w:val="right"/>
-              <w:rPr>
-                <w:b/>
-                <w:sz w:val="20"/>
-              </w:rPr>
-            </w:pPr>
+              <w:t>35</w:t>
+            </w:r>
             <w:r>
               <w:rPr>
                 <w:b/>
@@ -1531,9 +1633,21 @@
             <w:pPr>
               <w:spacing w:before="120" w:after="120" w:afterAutospacing="0"/>
               <w:rPr>
-                <w:sz w:val="20"/>
-              </w:rPr>
-            </w:pPr>
+                <w:rFonts w:cstheme="minorHAnsi"/>
+                <w:color w:val="0070C0"/>
+                <w:sz w:val="20"/>
+                <w:lang w:val="es-ES"/>
+              </w:rPr>
+            </w:pPr>
+            <w:r>
+              <w:rPr>
+                <w:rFonts w:cstheme="minorHAnsi"/>
+                <w:color w:val="0070C0"/>
+                <w:sz w:val="20"/>
+                <w:lang w:val="es-ES"/>
+              </w:rPr>
+              <w:t>Garantía que ofrece</w:t>
+            </w:r>
           </w:p>
         </w:tc>
         <w:tc>
@@ -1549,6 +1663,13 @@
                 <w:sz w:val="20"/>
               </w:rPr>
             </w:pPr>
+            <w:r>
+              <w:rPr>
+                <w:b/>
+                <w:sz w:val="20"/>
+              </w:rPr>
+              <w:t>25</w:t>
+            </w:r>
             <w:r>
               <w:rPr>
                 <w:b/>
@@ -1641,77 +1762,104 @@
         <w:gridCol w:w="11016"/>
       </w:tblGrid>
       <w:tr>
+        <w:trPr>
+          <w:trHeight w:val="1235"/>
+        </w:trPr>
         <w:tc>
           <w:tcPr>
             <w:tcW w:w="11016" w:type="dxa"/>
           </w:tcPr>
           <w:p>
             <w:pPr>
-              <w:spacing w:afterAutospacing="0"/>
-              <w:rPr>
-                <w:sz w:val="20"/>
-              </w:rPr>
-            </w:pPr>
-          </w:p>
-          <w:p>
-            <w:pPr>
-              <w:spacing w:afterAutospacing="0"/>
-              <w:rPr>
-                <w:sz w:val="20"/>
-              </w:rPr>
-            </w:pPr>
-          </w:p>
-          <w:p>
-            <w:pPr>
-              <w:spacing w:afterAutospacing="0"/>
-              <w:rPr>
-                <w:sz w:val="20"/>
-              </w:rPr>
-            </w:pPr>
-          </w:p>
-          <w:p>
-            <w:pPr>
-              <w:spacing w:afterAutospacing="0"/>
-              <w:rPr>
-                <w:sz w:val="20"/>
-              </w:rPr>
-            </w:pPr>
-          </w:p>
-          <w:p>
-            <w:pPr>
-              <w:spacing w:afterAutospacing="0"/>
-              <w:rPr>
-                <w:sz w:val="20"/>
-              </w:rPr>
-            </w:pPr>
-          </w:p>
-          <w:p>
-            <w:pPr>
-              <w:spacing w:afterAutospacing="0"/>
-              <w:rPr>
-                <w:sz w:val="20"/>
-              </w:rPr>
-            </w:pPr>
+              <w:spacing w:before="120" w:after="120" w:afterAutospacing="0"/>
+              <w:rPr>
+                <w:rFonts w:cstheme="minorHAnsi"/>
+                <w:color w:val="0070C0"/>
+                <w:sz w:val="20"/>
+                <w:lang w:val="es-ES"/>
+              </w:rPr>
+            </w:pPr>
+            <w:r>
+              <w:rPr>
+                <w:rFonts w:cstheme="minorHAnsi"/>
+                <w:color w:val="0070C0"/>
+                <w:sz w:val="20"/>
+                <w:lang w:val="es-ES"/>
+              </w:rPr>
+              <w:t>Se realizarán auditorías internas al finalizar cada fase crítica del proyecto para:</w:t>
+            </w:r>
+          </w:p>
+          <w:p>
+            <w:pPr>
+              <w:pStyle w:val="Prrafodelista"/>
+              <w:numPr>
+                <w:ilvl w:val="0"/>
+                <w:numId w:val="7"/>
+              </w:numPr>
+              <w:spacing w:before="120" w:after="120" w:afterAutospacing="0"/>
+              <w:rPr>
+                <w:rFonts w:cstheme="minorHAnsi"/>
+                <w:color w:val="0070C0"/>
+                <w:sz w:val="20"/>
+                <w:lang w:val="es-ES"/>
+              </w:rPr>
+            </w:pPr>
+            <w:r>
+              <w:rPr>
+                <w:rFonts w:cstheme="minorHAnsi"/>
+                <w:color w:val="0070C0"/>
+                <w:sz w:val="20"/>
+                <w:lang w:val="es-ES"/>
+              </w:rPr>
+              <w:t>Evaluar el grado de cumplimiento de los acuerdos contractuales.</w:t>
+            </w:r>
+          </w:p>
+          <w:p>
+            <w:pPr>
+              <w:pStyle w:val="Prrafodelista"/>
+              <w:numPr>
+                <w:ilvl w:val="0"/>
+                <w:numId w:val="7"/>
+              </w:numPr>
+              <w:spacing w:before="120" w:after="120" w:afterAutospacing="0"/>
+              <w:rPr>
+                <w:rFonts w:cstheme="minorHAnsi"/>
+                <w:color w:val="0070C0"/>
+                <w:sz w:val="20"/>
+                <w:lang w:val="es-ES"/>
+              </w:rPr>
+            </w:pPr>
+            <w:r>
+              <w:rPr>
+                <w:rFonts w:cstheme="minorHAnsi"/>
+                <w:color w:val="0070C0"/>
+                <w:sz w:val="20"/>
+                <w:lang w:val="es-ES"/>
+              </w:rPr>
+              <w:t xml:space="preserve">El informe de auditoría será revisado por el </w:t>
+            </w:r>
+            <w:r>
+              <w:rPr>
+                <w:rFonts w:cstheme="minorHAnsi"/>
+                <w:color w:val="0070C0"/>
+                <w:sz w:val="20"/>
+                <w:lang w:val="es-ES"/>
+              </w:rPr>
+              <w:t>director</w:t>
+            </w:r>
+            <w:r>
+              <w:rPr>
+                <w:rFonts w:cstheme="minorHAnsi"/>
+                <w:color w:val="0070C0"/>
+                <w:sz w:val="20"/>
+                <w:lang w:val="es-ES"/>
+              </w:rPr>
+              <w:t xml:space="preserve"> del Proyecto.</w:t>
+            </w:r>
           </w:p>
         </w:tc>
       </w:tr>
     </w:tbl>
-    <w:p>
-      <w:pPr>
-        <w:spacing w:after="0" w:afterAutospacing="0"/>
-        <w:rPr>
-          <w:sz w:val="20"/>
-        </w:rPr>
-      </w:pPr>
-    </w:p>
-    <w:p>
-      <w:pPr>
-        <w:spacing w:after="0" w:afterAutospacing="0"/>
-        <w:rPr>
-          <w:sz w:val="20"/>
-        </w:rPr>
-      </w:pPr>
-    </w:p>
     <w:p>
       <w:pPr>
         <w:spacing w:after="0" w:afterAutospacing="0"/>
@@ -1759,51 +1907,41 @@
           </w:tcPr>
           <w:p>
             <w:pPr>
-              <w:spacing w:afterAutospacing="0"/>
-              <w:rPr>
-                <w:sz w:val="20"/>
-              </w:rPr>
-            </w:pPr>
-          </w:p>
-          <w:p>
-            <w:pPr>
-              <w:spacing w:afterAutospacing="0"/>
-              <w:rPr>
-                <w:sz w:val="20"/>
-              </w:rPr>
-            </w:pPr>
-          </w:p>
-          <w:p>
-            <w:pPr>
-              <w:spacing w:afterAutospacing="0"/>
-              <w:rPr>
-                <w:sz w:val="20"/>
-              </w:rPr>
-            </w:pPr>
-          </w:p>
-          <w:p>
-            <w:pPr>
-              <w:spacing w:afterAutospacing="0"/>
-              <w:rPr>
-                <w:sz w:val="20"/>
-              </w:rPr>
-            </w:pPr>
-          </w:p>
-          <w:p>
-            <w:pPr>
-              <w:spacing w:afterAutospacing="0"/>
-              <w:rPr>
-                <w:sz w:val="20"/>
-              </w:rPr>
-            </w:pPr>
-          </w:p>
-          <w:p>
-            <w:pPr>
-              <w:spacing w:afterAutospacing="0"/>
-              <w:rPr>
-                <w:sz w:val="20"/>
-              </w:rPr>
-            </w:pPr>
+              <w:spacing w:before="120" w:after="120" w:afterAutospacing="0"/>
+              <w:rPr>
+                <w:rFonts w:cstheme="minorHAnsi"/>
+                <w:color w:val="0070C0"/>
+                <w:sz w:val="20"/>
+                <w:lang w:val="es-ES"/>
+              </w:rPr>
+            </w:pPr>
+            <w:r>
+              <w:rPr>
+                <w:rFonts w:cstheme="minorHAnsi"/>
+                <w:color w:val="0070C0"/>
+                <w:sz w:val="20"/>
+                <w:lang w:val="es-ES"/>
+              </w:rPr>
+              <w:t xml:space="preserve">  Revisión final del cumplimiento de las obligaciones contractuales.</w:t>
+            </w:r>
+            <w:r>
+              <w:rPr>
+                <w:rFonts w:cstheme="minorHAnsi"/>
+                <w:color w:val="0070C0"/>
+                <w:sz w:val="20"/>
+                <w:lang w:val="es-ES"/>
+              </w:rPr>
+              <w:t xml:space="preserve"> </w:t>
+            </w:r>
+            <w:r>
+              <w:rPr>
+                <w:rFonts w:cstheme="minorHAnsi"/>
+                <w:color w:val="0070C0"/>
+                <w:sz w:val="20"/>
+                <w:lang w:val="es-ES"/>
+              </w:rPr>
+              <w:t>Validación de entregables y aprobación de pagos finales.</w:t>
+            </w:r>
           </w:p>
         </w:tc>
       </w:tr>
@@ -1829,7 +1967,7 @@
 </file>
 
 <file path=word/endnotes.xml><?xml version="1.0" encoding="utf-8"?>
-<w:endnotes xmlns:wpc="http://schemas.microsoft.com/office/word/2010/wordprocessingCanvas" xmlns:cx="http://schemas.microsoft.com/office/drawing/2014/chartex" xmlns:cx1="http://schemas.microsoft.com/office/drawing/2015/9/8/chartex" xmlns:cx2="http://schemas.microsoft.com/office/drawing/2015/10/21/chartex" xmlns:cx3="http://schemas.microsoft.com/office/drawing/2016/5/9/chartex" xmlns:cx4="http://schemas.microsoft.com/office/drawing/2016/5/10/chartex" xmlns:cx5="http://schemas.microsoft.com/office/drawing/2016/5/11/chartex" xmlns:cx6="http://schemas.microsoft.com/office/drawing/2016/5/12/chartex" xmlns:cx7="http://schemas.microsoft.com/office/drawing/2016/5/13/chartex" xmlns:cx8="http://schemas.microsoft.com/office/drawing/2016/5/14/chartex" xmlns:mc="http://schemas.openxmlformats.org/markup-compatibility/2006" xmlns:aink="http://schemas.microsoft.com/office/drawing/2016/ink" xmlns:am3d="http://schemas.microsoft.com/office/drawing/2017/model3d" xmlns:o="urn:schemas-microsoft-com:office:office" xmlns:oel="http://schemas.microsoft.com/office/2019/extlst" xmlns:r="http://schemas.openxmlformats.org/officeDocument/2006/relationships" xmlns:m="http://schemas.openxmlformats.org/officeDocument/2006/math" xmlns:v="urn:schemas-microsoft-com:vml" xmlns:wp14="http://schemas.microsoft.com/office/word/2010/wordprocessingDrawing" xmlns:wp="http://schemas.openxmlformats.org/drawingml/2006/wordprocessingDrawing" xmlns:w10="urn:schemas-microsoft-com:office:word" xmlns:w="http://schemas.openxmlformats.org/wordprocessingml/2006/main" xmlns:w14="http://schemas.microsoft.com/office/word/2010/wordml" xmlns:w15="http://schemas.microsoft.com/office/word/2012/wordml" xmlns:w16cex="http://schemas.microsoft.com/office/word/2018/wordml/cex" xmlns:w16cid="http://schemas.microsoft.com/office/word/2016/wordml/cid" xmlns:w16="http://schemas.microsoft.com/office/word/2018/wordml" xmlns:w16du="http://schemas.microsoft.com/office/word/2023/wordml/word16du" xmlns:w16sdtdh="http://schemas.microsoft.com/office/word/2020/wordml/sdtdatahash" xmlns:w16se="http://schemas.microsoft.com/office/word/2015/wordml/symex" xmlns:wpg="http://schemas.microsoft.com/office/word/2010/wordprocessingGroup" xmlns:wpi="http://schemas.microsoft.com/office/word/2010/wordprocessingInk" xmlns:wne="http://schemas.microsoft.com/office/word/2006/wordml" xmlns:wps="http://schemas.microsoft.com/office/word/2010/wordprocessingShape" mc:Ignorable="w14 w15 w16se w16cid w16 w16cex w16sdtdh w16du wp14">
+<w:endnotes xmlns:wpc="http://schemas.microsoft.com/office/word/2010/wordprocessingCanvas" xmlns:cx="http://schemas.microsoft.com/office/drawing/2014/chartex" xmlns:cx1="http://schemas.microsoft.com/office/drawing/2015/9/8/chartex" xmlns:cx2="http://schemas.microsoft.com/office/drawing/2015/10/21/chartex" xmlns:cx3="http://schemas.microsoft.com/office/drawing/2016/5/9/chartex" xmlns:cx4="http://schemas.microsoft.com/office/drawing/2016/5/10/chartex" xmlns:cx5="http://schemas.microsoft.com/office/drawing/2016/5/11/chartex" xmlns:cx6="http://schemas.microsoft.com/office/drawing/2016/5/12/chartex" xmlns:cx7="http://schemas.microsoft.com/office/drawing/2016/5/13/chartex" xmlns:cx8="http://schemas.microsoft.com/office/drawing/2016/5/14/chartex" xmlns:mc="http://schemas.openxmlformats.org/markup-compatibility/2006" xmlns:aink="http://schemas.microsoft.com/office/drawing/2016/ink" xmlns:am3d="http://schemas.microsoft.com/office/drawing/2017/model3d" xmlns:o="urn:schemas-microsoft-com:office:office" xmlns:oel="http://schemas.microsoft.com/office/2019/extlst" xmlns:r="http://schemas.openxmlformats.org/officeDocument/2006/relationships" xmlns:m="http://schemas.openxmlformats.org/officeDocument/2006/math" xmlns:v="urn:schemas-microsoft-com:vml" xmlns:wp14="http://schemas.microsoft.com/office/word/2010/wordprocessingDrawing" xmlns:wp="http://schemas.openxmlformats.org/drawingml/2006/wordprocessingDrawing" xmlns:w10="urn:schemas-microsoft-com:office:word" xmlns:w="http://schemas.openxmlformats.org/wordprocessingml/2006/main" xmlns:w14="http://schemas.microsoft.com/office/word/2010/wordml" xmlns:w15="http://schemas.microsoft.com/office/word/2012/wordml" xmlns:w16cex="http://schemas.microsoft.com/office/word/2018/wordml/cex" xmlns:w16cid="http://schemas.microsoft.com/office/word/2016/wordml/cid" xmlns:w16="http://schemas.microsoft.com/office/word/2018/wordml" xmlns:w16du="http://schemas.microsoft.com/office/word/2023/wordml/word16du" xmlns:w16sdtdh="http://schemas.microsoft.com/office/word/2020/wordml/sdtdatahash" xmlns:w16sdtfl="http://schemas.microsoft.com/office/word/2024/wordml/sdtformatlock" xmlns:w16se="http://schemas.microsoft.com/office/word/2015/wordml/symex" xmlns:wpg="http://schemas.microsoft.com/office/word/2010/wordprocessingGroup" xmlns:wpi="http://schemas.microsoft.com/office/word/2010/wordprocessingInk" xmlns:wne="http://schemas.microsoft.com/office/word/2006/wordml" xmlns:wps="http://schemas.microsoft.com/office/word/2010/wordprocessingShape" mc:Ignorable="w14 w15 w16se w16cid w16 w16cex w16sdtdh w16sdtfl w16du wp14">
   <w:endnote w:type="separator" w:id="-1">
     <w:p>
       <w:pPr>
@@ -1854,7 +1992,7 @@
 </file>
 
 <file path=word/footer1.xml><?xml version="1.0" encoding="utf-8"?>
-<w:ftr xmlns:wpc="http://schemas.microsoft.com/office/word/2010/wordprocessingCanvas" xmlns:cx="http://schemas.microsoft.com/office/drawing/2014/chartex" xmlns:cx1="http://schemas.microsoft.com/office/drawing/2015/9/8/chartex" xmlns:cx2="http://schemas.microsoft.com/office/drawing/2015/10/21/chartex" xmlns:cx3="http://schemas.microsoft.com/office/drawing/2016/5/9/chartex" xmlns:cx4="http://schemas.microsoft.com/office/drawing/2016/5/10/chartex" xmlns:cx5="http://schemas.microsoft.com/office/drawing/2016/5/11/chartex" xmlns:cx6="http://schemas.microsoft.com/office/drawing/2016/5/12/chartex" xmlns:cx7="http://schemas.microsoft.com/office/drawing/2016/5/13/chartex" xmlns:cx8="http://schemas.microsoft.com/office/drawing/2016/5/14/chartex" xmlns:mc="http://schemas.openxmlformats.org/markup-compatibility/2006" xmlns:aink="http://schemas.microsoft.com/office/drawing/2016/ink" xmlns:am3d="http://schemas.microsoft.com/office/drawing/2017/model3d" xmlns:o="urn:schemas-microsoft-com:office:office" xmlns:oel="http://schemas.microsoft.com/office/2019/extlst" xmlns:r="http://schemas.openxmlformats.org/officeDocument/2006/relationships" xmlns:m="http://schemas.openxmlformats.org/officeDocument/2006/math" xmlns:v="urn:schemas-microsoft-com:vml" xmlns:wp14="http://schemas.microsoft.com/office/word/2010/wordprocessingDrawing" xmlns:wp="http://schemas.openxmlformats.org/drawingml/2006/wordprocessingDrawing" xmlns:w10="urn:schemas-microsoft-com:office:word" xmlns:w="http://schemas.openxmlformats.org/wordprocessingml/2006/main" xmlns:w14="http://schemas.microsoft.com/office/word/2010/wordml" xmlns:w15="http://schemas.microsoft.com/office/word/2012/wordml" xmlns:w16cex="http://schemas.microsoft.com/office/word/2018/wordml/cex" xmlns:w16cid="http://schemas.microsoft.com/office/word/2016/wordml/cid" xmlns:w16="http://schemas.microsoft.com/office/word/2018/wordml" xmlns:w16du="http://schemas.microsoft.com/office/word/2023/wordml/word16du" xmlns:w16sdtdh="http://schemas.microsoft.com/office/word/2020/wordml/sdtdatahash" xmlns:w16se="http://schemas.microsoft.com/office/word/2015/wordml/symex" xmlns:wpg="http://schemas.microsoft.com/office/word/2010/wordprocessingGroup" xmlns:wpi="http://schemas.microsoft.com/office/word/2010/wordprocessingInk" xmlns:wne="http://schemas.microsoft.com/office/word/2006/wordml" xmlns:wps="http://schemas.microsoft.com/office/word/2010/wordprocessingShape" mc:Ignorable="w14 w15 w16se w16cid w16 w16cex w16sdtdh w16du wp14">
+<w:ftr xmlns:wpc="http://schemas.microsoft.com/office/word/2010/wordprocessingCanvas" xmlns:cx="http://schemas.microsoft.com/office/drawing/2014/chartex" xmlns:cx1="http://schemas.microsoft.com/office/drawing/2015/9/8/chartex" xmlns:cx2="http://schemas.microsoft.com/office/drawing/2015/10/21/chartex" xmlns:cx3="http://schemas.microsoft.com/office/drawing/2016/5/9/chartex" xmlns:cx4="http://schemas.microsoft.com/office/drawing/2016/5/10/chartex" xmlns:cx5="http://schemas.microsoft.com/office/drawing/2016/5/11/chartex" xmlns:cx6="http://schemas.microsoft.com/office/drawing/2016/5/12/chartex" xmlns:cx7="http://schemas.microsoft.com/office/drawing/2016/5/13/chartex" xmlns:cx8="http://schemas.microsoft.com/office/drawing/2016/5/14/chartex" xmlns:mc="http://schemas.openxmlformats.org/markup-compatibility/2006" xmlns:aink="http://schemas.microsoft.com/office/drawing/2016/ink" xmlns:am3d="http://schemas.microsoft.com/office/drawing/2017/model3d" xmlns:o="urn:schemas-microsoft-com:office:office" xmlns:oel="http://schemas.microsoft.com/office/2019/extlst" xmlns:r="http://schemas.openxmlformats.org/officeDocument/2006/relationships" xmlns:m="http://schemas.openxmlformats.org/officeDocument/2006/math" xmlns:v="urn:schemas-microsoft-com:vml" xmlns:wp14="http://schemas.microsoft.com/office/word/2010/wordprocessingDrawing" xmlns:wp="http://schemas.openxmlformats.org/drawingml/2006/wordprocessingDrawing" xmlns:w10="urn:schemas-microsoft-com:office:word" xmlns:w="http://schemas.openxmlformats.org/wordprocessingml/2006/main" xmlns:w14="http://schemas.microsoft.com/office/word/2010/wordml" xmlns:w15="http://schemas.microsoft.com/office/word/2012/wordml" xmlns:w16cex="http://schemas.microsoft.com/office/word/2018/wordml/cex" xmlns:w16cid="http://schemas.microsoft.com/office/word/2016/wordml/cid" xmlns:w16="http://schemas.microsoft.com/office/word/2018/wordml" xmlns:w16du="http://schemas.microsoft.com/office/word/2023/wordml/word16du" xmlns:w16sdtdh="http://schemas.microsoft.com/office/word/2020/wordml/sdtdatahash" xmlns:w16sdtfl="http://schemas.microsoft.com/office/word/2024/wordml/sdtformatlock" xmlns:w16se="http://schemas.microsoft.com/office/word/2015/wordml/symex" xmlns:wpg="http://schemas.microsoft.com/office/word/2010/wordprocessingGroup" xmlns:wpi="http://schemas.microsoft.com/office/word/2010/wordprocessingInk" xmlns:wne="http://schemas.microsoft.com/office/word/2006/wordml" xmlns:wps="http://schemas.microsoft.com/office/word/2010/wordprocessingShape" mc:Ignorable="w14 w15 w16se w16cid w16 w16cex w16sdtdh w16sdtfl w16du wp14">
   <w:p>
     <w:pPr>
       <w:pStyle w:val="Piedepgina"/>
@@ -1925,20 +2063,18 @@
         <w:rFonts w:ascii="Copperplate Gothic Bold" w:hAnsi="Copperplate Gothic Bold"/>
       </w:rPr>
     </w:pPr>
-    <w:proofErr w:type="spellStart"/>
     <w:r>
       <w:rPr>
         <w:rFonts w:ascii="Copperplate Gothic Bold" w:hAnsi="Copperplate Gothic Bold"/>
       </w:rPr>
       <w:t>PGPI</w:t>
     </w:r>
-    <w:proofErr w:type="spellEnd"/>
   </w:p>
 </w:ftr>
 </file>
 
 <file path=word/footnotes.xml><?xml version="1.0" encoding="utf-8"?>
-<w:footnotes xmlns:wpc="http://schemas.microsoft.com/office/word/2010/wordprocessingCanvas" xmlns:cx="http://schemas.microsoft.com/office/drawing/2014/chartex" xmlns:cx1="http://schemas.microsoft.com/office/drawing/2015/9/8/chartex" xmlns:cx2="http://schemas.microsoft.com/office/drawing/2015/10/21/chartex" xmlns:cx3="http://schemas.microsoft.com/office/drawing/2016/5/9/chartex" xmlns:cx4="http://schemas.microsoft.com/office/drawing/2016/5/10/chartex" xmlns:cx5="http://schemas.microsoft.com/office/drawing/2016/5/11/chartex" xmlns:cx6="http://schemas.microsoft.com/office/drawing/2016/5/12/chartex" xmlns:cx7="http://schemas.microsoft.com/office/drawing/2016/5/13/chartex" xmlns:cx8="http://schemas.microsoft.com/office/drawing/2016/5/14/chartex" xmlns:mc="http://schemas.openxmlformats.org/markup-compatibility/2006" xmlns:aink="http://schemas.microsoft.com/office/drawing/2016/ink" xmlns:am3d="http://schemas.microsoft.com/office/drawing/2017/model3d" xmlns:o="urn:schemas-microsoft-com:office:office" xmlns:oel="http://schemas.microsoft.com/office/2019/extlst" xmlns:r="http://schemas.openxmlformats.org/officeDocument/2006/relationships" xmlns:m="http://schemas.openxmlformats.org/officeDocument/2006/math" xmlns:v="urn:schemas-microsoft-com:vml" xmlns:wp14="http://schemas.microsoft.com/office/word/2010/wordprocessingDrawing" xmlns:wp="http://schemas.openxmlformats.org/drawingml/2006/wordprocessingDrawing" xmlns:w10="urn:schemas-microsoft-com:office:word" xmlns:w="http://schemas.openxmlformats.org/wordprocessingml/2006/main" xmlns:w14="http://schemas.microsoft.com/office/word/2010/wordml" xmlns:w15="http://schemas.microsoft.com/office/word/2012/wordml" xmlns:w16cex="http://schemas.microsoft.com/office/word/2018/wordml/cex" xmlns:w16cid="http://schemas.microsoft.com/office/word/2016/wordml/cid" xmlns:w16="http://schemas.microsoft.com/office/word/2018/wordml" xmlns:w16du="http://schemas.microsoft.com/office/word/2023/wordml/word16du" xmlns:w16sdtdh="http://schemas.microsoft.com/office/word/2020/wordml/sdtdatahash" xmlns:w16se="http://schemas.microsoft.com/office/word/2015/wordml/symex" xmlns:wpg="http://schemas.microsoft.com/office/word/2010/wordprocessingGroup" xmlns:wpi="http://schemas.microsoft.com/office/word/2010/wordprocessingInk" xmlns:wne="http://schemas.microsoft.com/office/word/2006/wordml" xmlns:wps="http://schemas.microsoft.com/office/word/2010/wordprocessingShape" mc:Ignorable="w14 w15 w16se w16cid w16 w16cex w16sdtdh w16du wp14">
+<w:footnotes xmlns:wpc="http://schemas.microsoft.com/office/word/2010/wordprocessingCanvas" xmlns:cx="http://schemas.microsoft.com/office/drawing/2014/chartex" xmlns:cx1="http://schemas.microsoft.com/office/drawing/2015/9/8/chartex" xmlns:cx2="http://schemas.microsoft.com/office/drawing/2015/10/21/chartex" xmlns:cx3="http://schemas.microsoft.com/office/drawing/2016/5/9/chartex" xmlns:cx4="http://schemas.microsoft.com/office/drawing/2016/5/10/chartex" xmlns:cx5="http://schemas.microsoft.com/office/drawing/2016/5/11/chartex" xmlns:cx6="http://schemas.microsoft.com/office/drawing/2016/5/12/chartex" xmlns:cx7="http://schemas.microsoft.com/office/drawing/2016/5/13/chartex" xmlns:cx8="http://schemas.microsoft.com/office/drawing/2016/5/14/chartex" xmlns:mc="http://schemas.openxmlformats.org/markup-compatibility/2006" xmlns:aink="http://schemas.microsoft.com/office/drawing/2016/ink" xmlns:am3d="http://schemas.microsoft.com/office/drawing/2017/model3d" xmlns:o="urn:schemas-microsoft-com:office:office" xmlns:oel="http://schemas.microsoft.com/office/2019/extlst" xmlns:r="http://schemas.openxmlformats.org/officeDocument/2006/relationships" xmlns:m="http://schemas.openxmlformats.org/officeDocument/2006/math" xmlns:v="urn:schemas-microsoft-com:vml" xmlns:wp14="http://schemas.microsoft.com/office/word/2010/wordprocessingDrawing" xmlns:wp="http://schemas.openxmlformats.org/drawingml/2006/wordprocessingDrawing" xmlns:w10="urn:schemas-microsoft-com:office:word" xmlns:w="http://schemas.openxmlformats.org/wordprocessingml/2006/main" xmlns:w14="http://schemas.microsoft.com/office/word/2010/wordml" xmlns:w15="http://schemas.microsoft.com/office/word/2012/wordml" xmlns:w16cex="http://schemas.microsoft.com/office/word/2018/wordml/cex" xmlns:w16cid="http://schemas.microsoft.com/office/word/2016/wordml/cid" xmlns:w16="http://schemas.microsoft.com/office/word/2018/wordml" xmlns:w16du="http://schemas.microsoft.com/office/word/2023/wordml/word16du" xmlns:w16sdtdh="http://schemas.microsoft.com/office/word/2020/wordml/sdtdatahash" xmlns:w16sdtfl="http://schemas.microsoft.com/office/word/2024/wordml/sdtformatlock" xmlns:w16se="http://schemas.microsoft.com/office/word/2015/wordml/symex" xmlns:wpg="http://schemas.microsoft.com/office/word/2010/wordprocessingGroup" xmlns:wpi="http://schemas.microsoft.com/office/word/2010/wordprocessingInk" xmlns:wne="http://schemas.microsoft.com/office/word/2006/wordml" xmlns:wps="http://schemas.microsoft.com/office/word/2010/wordprocessingShape" mc:Ignorable="w14 w15 w16se w16cid w16 w16cex w16sdtdh w16sdtfl w16du wp14">
   <w:footnote w:type="separator" w:id="-1">
     <w:p>
       <w:pPr>
@@ -1963,7 +2099,7 @@
 </file>
 
 <file path=word/header1.xml><?xml version="1.0" encoding="utf-8"?>
-<w:hdr xmlns:wpc="http://schemas.microsoft.com/office/word/2010/wordprocessingCanvas" xmlns:cx="http://schemas.microsoft.com/office/drawing/2014/chartex" xmlns:cx1="http://schemas.microsoft.com/office/drawing/2015/9/8/chartex" xmlns:cx2="http://schemas.microsoft.com/office/drawing/2015/10/21/chartex" xmlns:cx3="http://schemas.microsoft.com/office/drawing/2016/5/9/chartex" xmlns:cx4="http://schemas.microsoft.com/office/drawing/2016/5/10/chartex" xmlns:cx5="http://schemas.microsoft.com/office/drawing/2016/5/11/chartex" xmlns:cx6="http://schemas.microsoft.com/office/drawing/2016/5/12/chartex" xmlns:cx7="http://schemas.microsoft.com/office/drawing/2016/5/13/chartex" xmlns:cx8="http://schemas.microsoft.com/office/drawing/2016/5/14/chartex" xmlns:mc="http://schemas.openxmlformats.org/markup-compatibility/2006" xmlns:aink="http://schemas.microsoft.com/office/drawing/2016/ink" xmlns:am3d="http://schemas.microsoft.com/office/drawing/2017/model3d" xmlns:o="urn:schemas-microsoft-com:office:office" xmlns:oel="http://schemas.microsoft.com/office/2019/extlst" xmlns:r="http://schemas.openxmlformats.org/officeDocument/2006/relationships" xmlns:m="http://schemas.openxmlformats.org/officeDocument/2006/math" xmlns:v="urn:schemas-microsoft-com:vml" xmlns:wp14="http://schemas.microsoft.com/office/word/2010/wordprocessingDrawing" xmlns:wp="http://schemas.openxmlformats.org/drawingml/2006/wordprocessingDrawing" xmlns:w10="urn:schemas-microsoft-com:office:word" xmlns:w="http://schemas.openxmlformats.org/wordprocessingml/2006/main" xmlns:w14="http://schemas.microsoft.com/office/word/2010/wordml" xmlns:w15="http://schemas.microsoft.com/office/word/2012/wordml" xmlns:w16cex="http://schemas.microsoft.com/office/word/2018/wordml/cex" xmlns:w16cid="http://schemas.microsoft.com/office/word/2016/wordml/cid" xmlns:w16="http://schemas.microsoft.com/office/word/2018/wordml" xmlns:w16du="http://schemas.microsoft.com/office/word/2023/wordml/word16du" xmlns:w16sdtdh="http://schemas.microsoft.com/office/word/2020/wordml/sdtdatahash" xmlns:w16se="http://schemas.microsoft.com/office/word/2015/wordml/symex" xmlns:wpg="http://schemas.microsoft.com/office/word/2010/wordprocessingGroup" xmlns:wpi="http://schemas.microsoft.com/office/word/2010/wordprocessingInk" xmlns:wne="http://schemas.microsoft.com/office/word/2006/wordml" xmlns:wps="http://schemas.microsoft.com/office/word/2010/wordprocessingShape" mc:Ignorable="w14 w15 w16se w16cid w16 w16cex w16sdtdh w16du wp14">
+<w:hdr xmlns:wpc="http://schemas.microsoft.com/office/word/2010/wordprocessingCanvas" xmlns:cx="http://schemas.microsoft.com/office/drawing/2014/chartex" xmlns:cx1="http://schemas.microsoft.com/office/drawing/2015/9/8/chartex" xmlns:cx2="http://schemas.microsoft.com/office/drawing/2015/10/21/chartex" xmlns:cx3="http://schemas.microsoft.com/office/drawing/2016/5/9/chartex" xmlns:cx4="http://schemas.microsoft.com/office/drawing/2016/5/10/chartex" xmlns:cx5="http://schemas.microsoft.com/office/drawing/2016/5/11/chartex" xmlns:cx6="http://schemas.microsoft.com/office/drawing/2016/5/12/chartex" xmlns:cx7="http://schemas.microsoft.com/office/drawing/2016/5/13/chartex" xmlns:cx8="http://schemas.microsoft.com/office/drawing/2016/5/14/chartex" xmlns:mc="http://schemas.openxmlformats.org/markup-compatibility/2006" xmlns:aink="http://schemas.microsoft.com/office/drawing/2016/ink" xmlns:am3d="http://schemas.microsoft.com/office/drawing/2017/model3d" xmlns:o="urn:schemas-microsoft-com:office:office" xmlns:oel="http://schemas.microsoft.com/office/2019/extlst" xmlns:r="http://schemas.openxmlformats.org/officeDocument/2006/relationships" xmlns:m="http://schemas.openxmlformats.org/officeDocument/2006/math" xmlns:v="urn:schemas-microsoft-com:vml" xmlns:wp14="http://schemas.microsoft.com/office/word/2010/wordprocessingDrawing" xmlns:wp="http://schemas.openxmlformats.org/drawingml/2006/wordprocessingDrawing" xmlns:w10="urn:schemas-microsoft-com:office:word" xmlns:w="http://schemas.openxmlformats.org/wordprocessingml/2006/main" xmlns:w14="http://schemas.microsoft.com/office/word/2010/wordml" xmlns:w15="http://schemas.microsoft.com/office/word/2012/wordml" xmlns:w16cex="http://schemas.microsoft.com/office/word/2018/wordml/cex" xmlns:w16cid="http://schemas.microsoft.com/office/word/2016/wordml/cid" xmlns:w16="http://schemas.microsoft.com/office/word/2018/wordml" xmlns:w16du="http://schemas.microsoft.com/office/word/2023/wordml/word16du" xmlns:w16sdtdh="http://schemas.microsoft.com/office/word/2020/wordml/sdtdatahash" xmlns:w16sdtfl="http://schemas.microsoft.com/office/word/2024/wordml/sdtformatlock" xmlns:w16se="http://schemas.microsoft.com/office/word/2015/wordml/symex" xmlns:wpg="http://schemas.microsoft.com/office/word/2010/wordprocessingGroup" xmlns:wpi="http://schemas.microsoft.com/office/word/2010/wordprocessingInk" xmlns:wne="http://schemas.microsoft.com/office/word/2006/wordml" xmlns:wps="http://schemas.microsoft.com/office/word/2010/wordprocessingShape" mc:Ignorable="w14 w15 w16se w16cid w16 w16cex w16sdtdh w16sdtfl w16du wp14">
   <w:p>
     <w:pPr>
       <w:pStyle w:val="Encabezado"/>
@@ -2003,7 +2139,7 @@
 </file>
 
 <file path=word/numbering.xml><?xml version="1.0" encoding="utf-8"?>
-<w:numbering xmlns:wpc="http://schemas.microsoft.com/office/word/2010/wordprocessingCanvas" xmlns:cx="http://schemas.microsoft.com/office/drawing/2014/chartex" xmlns:cx1="http://schemas.microsoft.com/office/drawing/2015/9/8/chartex" xmlns:cx2="http://schemas.microsoft.com/office/drawing/2015/10/21/chartex" xmlns:cx3="http://schemas.microsoft.com/office/drawing/2016/5/9/chartex" xmlns:cx4="http://schemas.microsoft.com/office/drawing/2016/5/10/chartex" xmlns:cx5="http://schemas.microsoft.com/office/drawing/2016/5/11/chartex" xmlns:cx6="http://schemas.microsoft.com/office/drawing/2016/5/12/chartex" xmlns:cx7="http://schemas.microsoft.com/office/drawing/2016/5/13/chartex" xmlns:cx8="http://schemas.microsoft.com/office/drawing/2016/5/14/chartex" xmlns:mc="http://schemas.openxmlformats.org/markup-compatibility/2006" xmlns:aink="http://schemas.microsoft.com/office/drawing/2016/ink" xmlns:am3d="http://schemas.microsoft.com/office/drawing/2017/model3d" xmlns:o="urn:schemas-microsoft-com:office:office" xmlns:oel="http://schemas.microsoft.com/office/2019/extlst" xmlns:r="http://schemas.openxmlformats.org/officeDocument/2006/relationships" xmlns:m="http://schemas.openxmlformats.org/officeDocument/2006/math" xmlns:v="urn:schemas-microsoft-com:vml" xmlns:wp14="http://schemas.microsoft.com/office/word/2010/wordprocessingDrawing" xmlns:wp="http://schemas.openxmlformats.org/drawingml/2006/wordprocessingDrawing" xmlns:w10="urn:schemas-microsoft-com:office:word" xmlns:w="http://schemas.openxmlformats.org/wordprocessingml/2006/main" xmlns:w14="http://schemas.microsoft.com/office/word/2010/wordml" xmlns:w15="http://schemas.microsoft.com/office/word/2012/wordml" xmlns:w16cex="http://schemas.microsoft.com/office/word/2018/wordml/cex" xmlns:w16cid="http://schemas.microsoft.com/office/word/2016/wordml/cid" xmlns:w16="http://schemas.microsoft.com/office/word/2018/wordml" xmlns:w16du="http://schemas.microsoft.com/office/word/2023/wordml/word16du" xmlns:w16sdtdh="http://schemas.microsoft.com/office/word/2020/wordml/sdtdatahash" xmlns:w16se="http://schemas.microsoft.com/office/word/2015/wordml/symex" xmlns:wpg="http://schemas.microsoft.com/office/word/2010/wordprocessingGroup" xmlns:wpi="http://schemas.microsoft.com/office/word/2010/wordprocessingInk" xmlns:wne="http://schemas.microsoft.com/office/word/2006/wordml" xmlns:wps="http://schemas.microsoft.com/office/word/2010/wordprocessingShape" mc:Ignorable="w14 w15 w16se w16cid w16 w16cex w16sdtdh w16du wp14">
+<w:numbering xmlns:wpc="http://schemas.microsoft.com/office/word/2010/wordprocessingCanvas" xmlns:cx="http://schemas.microsoft.com/office/drawing/2014/chartex" xmlns:cx1="http://schemas.microsoft.com/office/drawing/2015/9/8/chartex" xmlns:cx2="http://schemas.microsoft.com/office/drawing/2015/10/21/chartex" xmlns:cx3="http://schemas.microsoft.com/office/drawing/2016/5/9/chartex" xmlns:cx4="http://schemas.microsoft.com/office/drawing/2016/5/10/chartex" xmlns:cx5="http://schemas.microsoft.com/office/drawing/2016/5/11/chartex" xmlns:cx6="http://schemas.microsoft.com/office/drawing/2016/5/12/chartex" xmlns:cx7="http://schemas.microsoft.com/office/drawing/2016/5/13/chartex" xmlns:cx8="http://schemas.microsoft.com/office/drawing/2016/5/14/chartex" xmlns:mc="http://schemas.openxmlformats.org/markup-compatibility/2006" xmlns:aink="http://schemas.microsoft.com/office/drawing/2016/ink" xmlns:am3d="http://schemas.microsoft.com/office/drawing/2017/model3d" xmlns:o="urn:schemas-microsoft-com:office:office" xmlns:oel="http://schemas.microsoft.com/office/2019/extlst" xmlns:r="http://schemas.openxmlformats.org/officeDocument/2006/relationships" xmlns:m="http://schemas.openxmlformats.org/officeDocument/2006/math" xmlns:v="urn:schemas-microsoft-com:vml" xmlns:wp14="http://schemas.microsoft.com/office/word/2010/wordprocessingDrawing" xmlns:wp="http://schemas.openxmlformats.org/drawingml/2006/wordprocessingDrawing" xmlns:w10="urn:schemas-microsoft-com:office:word" xmlns:w="http://schemas.openxmlformats.org/wordprocessingml/2006/main" xmlns:w14="http://schemas.microsoft.com/office/word/2010/wordml" xmlns:w15="http://schemas.microsoft.com/office/word/2012/wordml" xmlns:w16cex="http://schemas.microsoft.com/office/word/2018/wordml/cex" xmlns:w16cid="http://schemas.microsoft.com/office/word/2016/wordml/cid" xmlns:w16="http://schemas.microsoft.com/office/word/2018/wordml" xmlns:w16du="http://schemas.microsoft.com/office/word/2023/wordml/word16du" xmlns:w16sdtdh="http://schemas.microsoft.com/office/word/2020/wordml/sdtdatahash" xmlns:w16sdtfl="http://schemas.microsoft.com/office/word/2024/wordml/sdtformatlock" xmlns:w16se="http://schemas.microsoft.com/office/word/2015/wordml/symex" xmlns:wpg="http://schemas.microsoft.com/office/word/2010/wordprocessingGroup" xmlns:wpi="http://schemas.microsoft.com/office/word/2010/wordprocessingInk" xmlns:wne="http://schemas.microsoft.com/office/word/2006/wordml" xmlns:wps="http://schemas.microsoft.com/office/word/2010/wordprocessingShape" mc:Ignorable="w14 w15 w16se w16cid w16 w16cex w16sdtdh w16sdtfl w16du wp14">
   <w:abstractNum w:abstractNumId="0" w15:restartNumberingAfterBreak="0">
     <w:nsid w:val="0C8506BC"/>
     <w:multiLevelType w:val="hybridMultilevel"/>
@@ -2272,6 +2408,268 @@
     </w:lvl>
   </w:abstractNum>
   <w:abstractNum w:abstractNumId="3" w15:restartNumberingAfterBreak="0">
+    <w:nsid w:val="511A07D0"/>
+    <w:multiLevelType w:val="multilevel"/>
+    <w:tmpl w:val="C19022DE"/>
+    <w:lvl w:ilvl="0">
+      <w:start w:val="1"/>
+      <w:numFmt w:val="bullet"/>
+      <w:lvlText w:val=""/>
+      <w:lvlJc w:val="left"/>
+      <w:pPr>
+        <w:tabs>
+          <w:tab w:val="num" w:pos="720"/>
+        </w:tabs>
+        <w:ind w:left="720" w:hanging="360"/>
+      </w:pPr>
+      <w:rPr>
+        <w:rFonts w:ascii="Symbol" w:hAnsi="Symbol" w:hint="default"/>
+        <w:sz w:val="20"/>
+      </w:rPr>
+    </w:lvl>
+    <w:lvl w:ilvl="1" w:tentative="1">
+      <w:start w:val="1"/>
+      <w:numFmt w:val="bullet"/>
+      <w:lvlText w:val="o"/>
+      <w:lvlJc w:val="left"/>
+      <w:pPr>
+        <w:tabs>
+          <w:tab w:val="num" w:pos="1440"/>
+        </w:tabs>
+        <w:ind w:left="1440" w:hanging="360"/>
+      </w:pPr>
+      <w:rPr>
+        <w:rFonts w:ascii="Courier New" w:hAnsi="Courier New" w:hint="default"/>
+        <w:sz w:val="20"/>
+      </w:rPr>
+    </w:lvl>
+    <w:lvl w:ilvl="2" w:tentative="1">
+      <w:start w:val="1"/>
+      <w:numFmt w:val="bullet"/>
+      <w:lvlText w:val=""/>
+      <w:lvlJc w:val="left"/>
+      <w:pPr>
+        <w:tabs>
+          <w:tab w:val="num" w:pos="2160"/>
+        </w:tabs>
+        <w:ind w:left="2160" w:hanging="360"/>
+      </w:pPr>
+      <w:rPr>
+        <w:rFonts w:ascii="Wingdings" w:hAnsi="Wingdings" w:hint="default"/>
+        <w:sz w:val="20"/>
+      </w:rPr>
+    </w:lvl>
+    <w:lvl w:ilvl="3" w:tentative="1">
+      <w:start w:val="1"/>
+      <w:numFmt w:val="bullet"/>
+      <w:lvlText w:val=""/>
+      <w:lvlJc w:val="left"/>
+      <w:pPr>
+        <w:tabs>
+          <w:tab w:val="num" w:pos="2880"/>
+        </w:tabs>
+        <w:ind w:left="2880" w:hanging="360"/>
+      </w:pPr>
+      <w:rPr>
+        <w:rFonts w:ascii="Wingdings" w:hAnsi="Wingdings" w:hint="default"/>
+        <w:sz w:val="20"/>
+      </w:rPr>
+    </w:lvl>
+    <w:lvl w:ilvl="4" w:tentative="1">
+      <w:start w:val="1"/>
+      <w:numFmt w:val="bullet"/>
+      <w:lvlText w:val=""/>
+      <w:lvlJc w:val="left"/>
+      <w:pPr>
+        <w:tabs>
+          <w:tab w:val="num" w:pos="3600"/>
+        </w:tabs>
+        <w:ind w:left="3600" w:hanging="360"/>
+      </w:pPr>
+      <w:rPr>
+        <w:rFonts w:ascii="Wingdings" w:hAnsi="Wingdings" w:hint="default"/>
+        <w:sz w:val="20"/>
+      </w:rPr>
+    </w:lvl>
+    <w:lvl w:ilvl="5" w:tentative="1">
+      <w:start w:val="1"/>
+      <w:numFmt w:val="bullet"/>
+      <w:lvlText w:val=""/>
+      <w:lvlJc w:val="left"/>
+      <w:pPr>
+        <w:tabs>
+          <w:tab w:val="num" w:pos="4320"/>
+        </w:tabs>
+        <w:ind w:left="4320" w:hanging="360"/>
+      </w:pPr>
+      <w:rPr>
+        <w:rFonts w:ascii="Wingdings" w:hAnsi="Wingdings" w:hint="default"/>
+        <w:sz w:val="20"/>
+      </w:rPr>
+    </w:lvl>
+    <w:lvl w:ilvl="6" w:tentative="1">
+      <w:start w:val="1"/>
+      <w:numFmt w:val="bullet"/>
+      <w:lvlText w:val=""/>
+      <w:lvlJc w:val="left"/>
+      <w:pPr>
+        <w:tabs>
+          <w:tab w:val="num" w:pos="5040"/>
+        </w:tabs>
+        <w:ind w:left="5040" w:hanging="360"/>
+      </w:pPr>
+      <w:rPr>
+        <w:rFonts w:ascii="Wingdings" w:hAnsi="Wingdings" w:hint="default"/>
+        <w:sz w:val="20"/>
+      </w:rPr>
+    </w:lvl>
+    <w:lvl w:ilvl="7" w:tentative="1">
+      <w:start w:val="1"/>
+      <w:numFmt w:val="bullet"/>
+      <w:lvlText w:val=""/>
+      <w:lvlJc w:val="left"/>
+      <w:pPr>
+        <w:tabs>
+          <w:tab w:val="num" w:pos="5760"/>
+        </w:tabs>
+        <w:ind w:left="5760" w:hanging="360"/>
+      </w:pPr>
+      <w:rPr>
+        <w:rFonts w:ascii="Wingdings" w:hAnsi="Wingdings" w:hint="default"/>
+        <w:sz w:val="20"/>
+      </w:rPr>
+    </w:lvl>
+    <w:lvl w:ilvl="8" w:tentative="1">
+      <w:start w:val="1"/>
+      <w:numFmt w:val="bullet"/>
+      <w:lvlText w:val=""/>
+      <w:lvlJc w:val="left"/>
+      <w:pPr>
+        <w:tabs>
+          <w:tab w:val="num" w:pos="6480"/>
+        </w:tabs>
+        <w:ind w:left="6480" w:hanging="360"/>
+      </w:pPr>
+      <w:rPr>
+        <w:rFonts w:ascii="Wingdings" w:hAnsi="Wingdings" w:hint="default"/>
+        <w:sz w:val="20"/>
+      </w:rPr>
+    </w:lvl>
+  </w:abstractNum>
+  <w:abstractNum w:abstractNumId="4" w15:restartNumberingAfterBreak="0">
+    <w:nsid w:val="51A4341F"/>
+    <w:multiLevelType w:val="hybridMultilevel"/>
+    <w:tmpl w:val="72CEB296"/>
+    <w:lvl w:ilvl="0" w:tplc="0C0A0001">
+      <w:start w:val="1"/>
+      <w:numFmt w:val="bullet"/>
+      <w:lvlText w:val=""/>
+      <w:lvlJc w:val="left"/>
+      <w:pPr>
+        <w:ind w:left="720" w:hanging="360"/>
+      </w:pPr>
+      <w:rPr>
+        <w:rFonts w:ascii="Symbol" w:hAnsi="Symbol" w:hint="default"/>
+      </w:rPr>
+    </w:lvl>
+    <w:lvl w:ilvl="1" w:tplc="0C0A0003" w:tentative="1">
+      <w:start w:val="1"/>
+      <w:numFmt w:val="bullet"/>
+      <w:lvlText w:val="o"/>
+      <w:lvlJc w:val="left"/>
+      <w:pPr>
+        <w:ind w:left="1440" w:hanging="360"/>
+      </w:pPr>
+      <w:rPr>
+        <w:rFonts w:ascii="Courier New" w:hAnsi="Courier New" w:cs="Courier New" w:hint="default"/>
+      </w:rPr>
+    </w:lvl>
+    <w:lvl w:ilvl="2" w:tplc="0C0A0005" w:tentative="1">
+      <w:start w:val="1"/>
+      <w:numFmt w:val="bullet"/>
+      <w:lvlText w:val=""/>
+      <w:lvlJc w:val="left"/>
+      <w:pPr>
+        <w:ind w:left="2160" w:hanging="360"/>
+      </w:pPr>
+      <w:rPr>
+        <w:rFonts w:ascii="Wingdings" w:hAnsi="Wingdings" w:hint="default"/>
+      </w:rPr>
+    </w:lvl>
+    <w:lvl w:ilvl="3" w:tplc="0C0A0001" w:tentative="1">
+      <w:start w:val="1"/>
+      <w:numFmt w:val="bullet"/>
+      <w:lvlText w:val=""/>
+      <w:lvlJc w:val="left"/>
+      <w:pPr>
+        <w:ind w:left="2880" w:hanging="360"/>
+      </w:pPr>
+      <w:rPr>
+        <w:rFonts w:ascii="Symbol" w:hAnsi="Symbol" w:hint="default"/>
+      </w:rPr>
+    </w:lvl>
+    <w:lvl w:ilvl="4" w:tplc="0C0A0003" w:tentative="1">
+      <w:start w:val="1"/>
+      <w:numFmt w:val="bullet"/>
+      <w:lvlText w:val="o"/>
+      <w:lvlJc w:val="left"/>
+      <w:pPr>
+        <w:ind w:left="3600" w:hanging="360"/>
+      </w:pPr>
+      <w:rPr>
+        <w:rFonts w:ascii="Courier New" w:hAnsi="Courier New" w:cs="Courier New" w:hint="default"/>
+      </w:rPr>
+    </w:lvl>
+    <w:lvl w:ilvl="5" w:tplc="0C0A0005" w:tentative="1">
+      <w:start w:val="1"/>
+      <w:numFmt w:val="bullet"/>
+      <w:lvlText w:val=""/>
+      <w:lvlJc w:val="left"/>
+      <w:pPr>
+        <w:ind w:left="4320" w:hanging="360"/>
+      </w:pPr>
+      <w:rPr>
+        <w:rFonts w:ascii="Wingdings" w:hAnsi="Wingdings" w:hint="default"/>
+      </w:rPr>
+    </w:lvl>
+    <w:lvl w:ilvl="6" w:tplc="0C0A0001" w:tentative="1">
+      <w:start w:val="1"/>
+      <w:numFmt w:val="bullet"/>
+      <w:lvlText w:val=""/>
+      <w:lvlJc w:val="left"/>
+      <w:pPr>
+        <w:ind w:left="5040" w:hanging="360"/>
+      </w:pPr>
+      <w:rPr>
+        <w:rFonts w:ascii="Symbol" w:hAnsi="Symbol" w:hint="default"/>
+      </w:rPr>
+    </w:lvl>
+    <w:lvl w:ilvl="7" w:tplc="0C0A0003" w:tentative="1">
+      <w:start w:val="1"/>
+      <w:numFmt w:val="bullet"/>
+      <w:lvlText w:val="o"/>
+      <w:lvlJc w:val="left"/>
+      <w:pPr>
+        <w:ind w:left="5760" w:hanging="360"/>
+      </w:pPr>
+      <w:rPr>
+        <w:rFonts w:ascii="Courier New" w:hAnsi="Courier New" w:cs="Courier New" w:hint="default"/>
+      </w:rPr>
+    </w:lvl>
+    <w:lvl w:ilvl="8" w:tplc="0C0A0005" w:tentative="1">
+      <w:start w:val="1"/>
+      <w:numFmt w:val="bullet"/>
+      <w:lvlText w:val=""/>
+      <w:lvlJc w:val="left"/>
+      <w:pPr>
+        <w:ind w:left="6480" w:hanging="360"/>
+      </w:pPr>
+      <w:rPr>
+        <w:rFonts w:ascii="Wingdings" w:hAnsi="Wingdings" w:hint="default"/>
+      </w:rPr>
+    </w:lvl>
+  </w:abstractNum>
+  <w:abstractNum w:abstractNumId="5" w15:restartNumberingAfterBreak="0">
     <w:nsid w:val="74F93878"/>
     <w:multiLevelType w:val="hybridMultilevel"/>
     <w:tmpl w:val="D924CE38"/>
@@ -2357,7 +2755,7 @@
       </w:pPr>
     </w:lvl>
   </w:abstractNum>
-  <w:abstractNum w:abstractNumId="4" w15:restartNumberingAfterBreak="0">
+  <w:abstractNum w:abstractNumId="6" w15:restartNumberingAfterBreak="0">
     <w:nsid w:val="75517ED3"/>
     <w:multiLevelType w:val="hybridMultilevel"/>
     <w:tmpl w:val="84DC5380"/>
@@ -2447,13 +2845,13 @@
     </w:lvl>
   </w:abstractNum>
   <w:num w:numId="1" w16cid:durableId="1095054753">
-    <w:abstractNumId w:val="3"/>
+    <w:abstractNumId w:val="5"/>
   </w:num>
   <w:num w:numId="2" w16cid:durableId="1053507086">
     <w:abstractNumId w:val="0"/>
   </w:num>
   <w:num w:numId="3" w16cid:durableId="1223518931">
-    <w:abstractNumId w:val="4"/>
+    <w:abstractNumId w:val="6"/>
   </w:num>
   <w:num w:numId="4" w16cid:durableId="246765534">
     <w:abstractNumId w:val="2"/>
@@ -2461,11 +2859,17 @@
   <w:num w:numId="5" w16cid:durableId="172885848">
     <w:abstractNumId w:val="1"/>
   </w:num>
+  <w:num w:numId="6" w16cid:durableId="1936278737">
+    <w:abstractNumId w:val="3"/>
+  </w:num>
+  <w:num w:numId="7" w16cid:durableId="584874073">
+    <w:abstractNumId w:val="4"/>
+  </w:num>
 </w:numbering>
 </file>
 
 <file path=word/styles.xml><?xml version="1.0" encoding="utf-8"?>
-<w:styles xmlns:mc="http://schemas.openxmlformats.org/markup-compatibility/2006" xmlns:r="http://schemas.openxmlformats.org/officeDocument/2006/relationships" xmlns:w="http://schemas.openxmlformats.org/wordprocessingml/2006/main" xmlns:w14="http://schemas.microsoft.com/office/word/2010/wordml" xmlns:w15="http://schemas.microsoft.com/office/word/2012/wordml" xmlns:w16cex="http://schemas.microsoft.com/office/word/2018/wordml/cex" xmlns:w16cid="http://schemas.microsoft.com/office/word/2016/wordml/cid" xmlns:w16="http://schemas.microsoft.com/office/word/2018/wordml" xmlns:w16du="http://schemas.microsoft.com/office/word/2023/wordml/word16du" xmlns:w16sdtdh="http://schemas.microsoft.com/office/word/2020/wordml/sdtdatahash" xmlns:w16se="http://schemas.microsoft.com/office/word/2015/wordml/symex" mc:Ignorable="w14 w15 w16se w16cid w16 w16cex w16sdtdh w16du">
+<w:styles xmlns:mc="http://schemas.openxmlformats.org/markup-compatibility/2006" xmlns:r="http://schemas.openxmlformats.org/officeDocument/2006/relationships" xmlns:w="http://schemas.openxmlformats.org/wordprocessingml/2006/main" xmlns:w14="http://schemas.microsoft.com/office/word/2010/wordml" xmlns:w15="http://schemas.microsoft.com/office/word/2012/wordml" xmlns:w16cex="http://schemas.microsoft.com/office/word/2018/wordml/cex" xmlns:w16cid="http://schemas.microsoft.com/office/word/2016/wordml/cid" xmlns:w16="http://schemas.microsoft.com/office/word/2018/wordml" xmlns:w16du="http://schemas.microsoft.com/office/word/2023/wordml/word16du" xmlns:w16sdtdh="http://schemas.microsoft.com/office/word/2020/wordml/sdtdatahash" xmlns:w16sdtfl="http://schemas.microsoft.com/office/word/2024/wordml/sdtformatlock" xmlns:w16se="http://schemas.microsoft.com/office/word/2015/wordml/symex" mc:Ignorable="w14 w15 w16se w16cid w16 w16cex w16sdtdh w16sdtfl w16du">
   <w:docDefaults>
     <w:rPrDefault>
       <w:rPr>
@@ -2867,7 +3271,6 @@
   <w:style w:type="character" w:default="1" w:styleId="Fuentedeprrafopredeter">
     <w:name w:val="Default Paragraph Font"/>
     <w:uiPriority w:val="1"/>
-    <w:semiHidden/>
     <w:unhideWhenUsed/>
   </w:style>
   <w:style w:type="table" w:default="1" w:styleId="Tablanormal">

</xml_diff>